<commit_message>
Add table study data
</commit_message>
<xml_diff>
--- a/Trabalho_1/Grupo_2_Aluguer_bicicletas - ME 2021-2022.docx
+++ b/Trabalho_1/Grupo_2_Aluguer_bicicletas - ME 2021-2022.docx
@@ -79,13 +79,23 @@
         </w:rPr>
         <w:t xml:space="preserve">, </w:t>
       </w:r>
+      <w:proofErr w:type="spellStart"/>
       <w:r>
         <w:rPr>
           <w:rFonts w:asciiTheme="minorHAnsi" w:hAnsiTheme="minorHAnsi" w:cstheme="minorHAnsi"/>
           <w:sz w:val="22"/>
           <w:szCs w:val="22"/>
         </w:rPr>
-        <w:t>Andrei Truhanov</w:t>
+        <w:t>Andrei</w:t>
+      </w:r>
+      <w:proofErr w:type="spellEnd"/>
+      <w:r>
+        <w:rPr>
+          <w:rFonts w:asciiTheme="minorHAnsi" w:hAnsiTheme="minorHAnsi" w:cstheme="minorHAnsi"/>
+          <w:sz w:val="22"/>
+          <w:szCs w:val="22"/>
+        </w:rPr>
+        <w:t xml:space="preserve"> Truhanov</w:t>
       </w:r>
       <w:r>
         <w:rPr>
@@ -118,8 +128,18 @@
           <w:sz w:val="22"/>
           <w:szCs w:val="22"/>
         </w:rPr>
-        <w:t>Pedro Fernades</w:t>
-      </w:r>
+        <w:t xml:space="preserve">Pedro </w:t>
+      </w:r>
+      <w:proofErr w:type="spellStart"/>
+      <w:r>
+        <w:rPr>
+          <w:rFonts w:asciiTheme="minorHAnsi" w:hAnsiTheme="minorHAnsi"/>
+          <w:sz w:val="22"/>
+          <w:szCs w:val="22"/>
+        </w:rPr>
+        <w:t>Fernades</w:t>
+      </w:r>
+      <w:proofErr w:type="spellEnd"/>
       <w:r>
         <w:rPr>
           <w:rFonts w:asciiTheme="minorHAnsi" w:hAnsiTheme="minorHAnsi"/>
@@ -482,7 +502,67 @@
           <w:szCs w:val="22"/>
           <w:lang w:val="pt-PT"/>
         </w:rPr>
-        <w:t xml:space="preserve">O presente trabalho tem o intuito de realizar uma análise descritiva ao dataset hour em que deverá ser analisado todos os dados do dataset e fazer um resumo do tudo o que está a acontecer como por exemplo nas alturas em que ocorreu mais alugueres de bicicletas. </w:t>
+        <w:t xml:space="preserve">O presente trabalho tem o intuito de realizar uma análise descritiva ao </w:t>
+      </w:r>
+      <w:proofErr w:type="spellStart"/>
+      <w:r>
+        <w:rPr>
+          <w:rFonts w:asciiTheme="minorHAnsi" w:hAnsiTheme="minorHAnsi" w:cstheme="minorHAnsi"/>
+          <w:sz w:val="22"/>
+          <w:szCs w:val="22"/>
+          <w:lang w:val="pt-PT"/>
+        </w:rPr>
+        <w:t>dataset</w:t>
+      </w:r>
+      <w:proofErr w:type="spellEnd"/>
+      <w:r>
+        <w:rPr>
+          <w:rFonts w:asciiTheme="minorHAnsi" w:hAnsiTheme="minorHAnsi" w:cstheme="minorHAnsi"/>
+          <w:sz w:val="22"/>
+          <w:szCs w:val="22"/>
+          <w:lang w:val="pt-PT"/>
+        </w:rPr>
+        <w:t xml:space="preserve"> </w:t>
+      </w:r>
+      <w:proofErr w:type="spellStart"/>
+      <w:r>
+        <w:rPr>
+          <w:rFonts w:asciiTheme="minorHAnsi" w:hAnsiTheme="minorHAnsi" w:cstheme="minorHAnsi"/>
+          <w:sz w:val="22"/>
+          <w:szCs w:val="22"/>
+          <w:lang w:val="pt-PT"/>
+        </w:rPr>
+        <w:t>hour</w:t>
+      </w:r>
+      <w:proofErr w:type="spellEnd"/>
+      <w:r>
+        <w:rPr>
+          <w:rFonts w:asciiTheme="minorHAnsi" w:hAnsiTheme="minorHAnsi" w:cstheme="minorHAnsi"/>
+          <w:sz w:val="22"/>
+          <w:szCs w:val="22"/>
+          <w:lang w:val="pt-PT"/>
+        </w:rPr>
+        <w:t xml:space="preserve"> em que deverá ser analisado todos os dados do </w:t>
+      </w:r>
+      <w:proofErr w:type="spellStart"/>
+      <w:r>
+        <w:rPr>
+          <w:rFonts w:asciiTheme="minorHAnsi" w:hAnsiTheme="minorHAnsi" w:cstheme="minorHAnsi"/>
+          <w:sz w:val="22"/>
+          <w:szCs w:val="22"/>
+          <w:lang w:val="pt-PT"/>
+        </w:rPr>
+        <w:t>dataset</w:t>
+      </w:r>
+      <w:proofErr w:type="spellEnd"/>
+      <w:r>
+        <w:rPr>
+          <w:rFonts w:asciiTheme="minorHAnsi" w:hAnsiTheme="minorHAnsi" w:cstheme="minorHAnsi"/>
+          <w:sz w:val="22"/>
+          <w:szCs w:val="22"/>
+          <w:lang w:val="pt-PT"/>
+        </w:rPr>
+        <w:t xml:space="preserve"> e fazer um resumo do tudo o que está a acontecer como por exemplo nas alturas em que ocorreu mais alugueres de bicicletas. </w:t>
       </w:r>
     </w:p>
     <w:p>
@@ -657,6 +737,7 @@
         </w:rPr>
         <w:t xml:space="preserve"> deverá ser apresentado no formato A4, orientação </w:t>
       </w:r>
+      <w:proofErr w:type="spellStart"/>
       <w:r>
         <w:rPr>
           <w:rFonts w:asciiTheme="minorHAnsi" w:hAnsiTheme="minorHAnsi"/>
@@ -664,7 +745,17 @@
           <w:sz w:val="22"/>
           <w:lang w:val="pt-PT"/>
         </w:rPr>
-        <w:t xml:space="preserve">portrait </w:t>
+        <w:t>portrait</w:t>
+      </w:r>
+      <w:proofErr w:type="spellEnd"/>
+      <w:r>
+        <w:rPr>
+          <w:rFonts w:asciiTheme="minorHAnsi" w:hAnsiTheme="minorHAnsi"/>
+          <w:i/>
+          <w:sz w:val="22"/>
+          <w:lang w:val="pt-PT"/>
+        </w:rPr>
+        <w:t xml:space="preserve"> </w:t>
       </w:r>
       <w:r>
         <w:rPr>
@@ -688,7 +779,43 @@
           <w:sz w:val="22"/>
           <w:lang w:val="pt-PT"/>
         </w:rPr>
-        <w:t>O texto deverá ser redigido em letra Calibri 11. Os títulos de parágrafos e sub-parágrafos deverão seguir a formatação aqui apresentada.</w:t>
+        <w:t xml:space="preserve">O texto deverá ser redigido em letra </w:t>
+      </w:r>
+      <w:proofErr w:type="spellStart"/>
+      <w:r>
+        <w:rPr>
+          <w:rFonts w:asciiTheme="minorHAnsi" w:hAnsiTheme="minorHAnsi"/>
+          <w:sz w:val="22"/>
+          <w:lang w:val="pt-PT"/>
+        </w:rPr>
+        <w:t>Calibri</w:t>
+      </w:r>
+      <w:proofErr w:type="spellEnd"/>
+      <w:r>
+        <w:rPr>
+          <w:rFonts w:asciiTheme="minorHAnsi" w:hAnsiTheme="minorHAnsi"/>
+          <w:sz w:val="22"/>
+          <w:lang w:val="pt-PT"/>
+        </w:rPr>
+        <w:t xml:space="preserve"> 11. Os títulos de parágrafos e </w:t>
+      </w:r>
+      <w:proofErr w:type="spellStart"/>
+      <w:r>
+        <w:rPr>
+          <w:rFonts w:asciiTheme="minorHAnsi" w:hAnsiTheme="minorHAnsi"/>
+          <w:sz w:val="22"/>
+          <w:lang w:val="pt-PT"/>
+        </w:rPr>
+        <w:t>sub-parágrafos</w:t>
+      </w:r>
+      <w:proofErr w:type="spellEnd"/>
+      <w:r>
+        <w:rPr>
+          <w:rFonts w:asciiTheme="minorHAnsi" w:hAnsiTheme="minorHAnsi"/>
+          <w:sz w:val="22"/>
+          <w:lang w:val="pt-PT"/>
+        </w:rPr>
+        <w:t xml:space="preserve"> deverão seguir a formatação aqui apresentada.</w:t>
       </w:r>
     </w:p>
     <w:p>
@@ -708,7 +835,97 @@
           <w:sz w:val="22"/>
           <w:lang w:val="pt-PT"/>
         </w:rPr>
-        <w:t>O título do trabalho deverá estar centrado, na fonte Calibri 14 negrito, com espaçamento simples entre linhas,18 pto antes e 24 pto depois. Os nomes dos autores deverão estar centrados, em fonte Calibri 11, com espaçamento simples entre linhas e depois 12 pto.</w:t>
+        <w:t xml:space="preserve">O título do trabalho deverá estar centrado, na fonte </w:t>
+      </w:r>
+      <w:proofErr w:type="spellStart"/>
+      <w:r>
+        <w:rPr>
+          <w:rFonts w:asciiTheme="minorHAnsi" w:hAnsiTheme="minorHAnsi"/>
+          <w:sz w:val="22"/>
+          <w:lang w:val="pt-PT"/>
+        </w:rPr>
+        <w:t>Calibri</w:t>
+      </w:r>
+      <w:proofErr w:type="spellEnd"/>
+      <w:r>
+        <w:rPr>
+          <w:rFonts w:asciiTheme="minorHAnsi" w:hAnsiTheme="minorHAnsi"/>
+          <w:sz w:val="22"/>
+          <w:lang w:val="pt-PT"/>
+        </w:rPr>
+        <w:t xml:space="preserve"> 14 negrito, com espaçamento simples entre linhas,18 </w:t>
+      </w:r>
+      <w:proofErr w:type="spellStart"/>
+      <w:r>
+        <w:rPr>
+          <w:rFonts w:asciiTheme="minorHAnsi" w:hAnsiTheme="minorHAnsi"/>
+          <w:sz w:val="22"/>
+          <w:lang w:val="pt-PT"/>
+        </w:rPr>
+        <w:t>pto</w:t>
+      </w:r>
+      <w:proofErr w:type="spellEnd"/>
+      <w:r>
+        <w:rPr>
+          <w:rFonts w:asciiTheme="minorHAnsi" w:hAnsiTheme="minorHAnsi"/>
+          <w:sz w:val="22"/>
+          <w:lang w:val="pt-PT"/>
+        </w:rPr>
+        <w:t xml:space="preserve"> antes e 24 </w:t>
+      </w:r>
+      <w:proofErr w:type="spellStart"/>
+      <w:r>
+        <w:rPr>
+          <w:rFonts w:asciiTheme="minorHAnsi" w:hAnsiTheme="minorHAnsi"/>
+          <w:sz w:val="22"/>
+          <w:lang w:val="pt-PT"/>
+        </w:rPr>
+        <w:t>pto</w:t>
+      </w:r>
+      <w:proofErr w:type="spellEnd"/>
+      <w:r>
+        <w:rPr>
+          <w:rFonts w:asciiTheme="minorHAnsi" w:hAnsiTheme="minorHAnsi"/>
+          <w:sz w:val="22"/>
+          <w:lang w:val="pt-PT"/>
+        </w:rPr>
+        <w:t xml:space="preserve"> depois. Os nomes dos autores deverão estar centrados, em fonte </w:t>
+      </w:r>
+      <w:proofErr w:type="spellStart"/>
+      <w:r>
+        <w:rPr>
+          <w:rFonts w:asciiTheme="minorHAnsi" w:hAnsiTheme="minorHAnsi"/>
+          <w:sz w:val="22"/>
+          <w:lang w:val="pt-PT"/>
+        </w:rPr>
+        <w:t>Calibri</w:t>
+      </w:r>
+      <w:proofErr w:type="spellEnd"/>
+      <w:r>
+        <w:rPr>
+          <w:rFonts w:asciiTheme="minorHAnsi" w:hAnsiTheme="minorHAnsi"/>
+          <w:sz w:val="22"/>
+          <w:lang w:val="pt-PT"/>
+        </w:rPr>
+        <w:t xml:space="preserve"> 11, com espaçamento simples entre linhas e depois 12 </w:t>
+      </w:r>
+      <w:proofErr w:type="spellStart"/>
+      <w:r>
+        <w:rPr>
+          <w:rFonts w:asciiTheme="minorHAnsi" w:hAnsiTheme="minorHAnsi"/>
+          <w:sz w:val="22"/>
+          <w:lang w:val="pt-PT"/>
+        </w:rPr>
+        <w:t>pto</w:t>
+      </w:r>
+      <w:proofErr w:type="spellEnd"/>
+      <w:r>
+        <w:rPr>
+          <w:rFonts w:asciiTheme="minorHAnsi" w:hAnsiTheme="minorHAnsi"/>
+          <w:sz w:val="22"/>
+          <w:lang w:val="pt-PT"/>
+        </w:rPr>
+        <w:t>.</w:t>
       </w:r>
     </w:p>
     <w:p>
@@ -742,7 +959,47 @@
           <w:szCs w:val="22"/>
           <w:lang w:val="pt-PT"/>
         </w:rPr>
-        <w:t xml:space="preserve">O presente trabalho tem o intuito de realizar uma análise descritiva ao dataset hour, disponível em </w:t>
+        <w:t xml:space="preserve">O presente trabalho tem o intuito de realizar uma análise descritiva ao </w:t>
+      </w:r>
+      <w:proofErr w:type="spellStart"/>
+      <w:r>
+        <w:rPr>
+          <w:rFonts w:asciiTheme="minorHAnsi" w:hAnsiTheme="minorHAnsi" w:cstheme="minorHAnsi"/>
+          <w:sz w:val="22"/>
+          <w:szCs w:val="22"/>
+          <w:lang w:val="pt-PT"/>
+        </w:rPr>
+        <w:t>dataset</w:t>
+      </w:r>
+      <w:proofErr w:type="spellEnd"/>
+      <w:r>
+        <w:rPr>
+          <w:rFonts w:asciiTheme="minorHAnsi" w:hAnsiTheme="minorHAnsi" w:cstheme="minorHAnsi"/>
+          <w:sz w:val="22"/>
+          <w:szCs w:val="22"/>
+          <w:lang w:val="pt-PT"/>
+        </w:rPr>
+        <w:t xml:space="preserve"> </w:t>
+      </w:r>
+      <w:proofErr w:type="spellStart"/>
+      <w:r>
+        <w:rPr>
+          <w:rFonts w:asciiTheme="minorHAnsi" w:hAnsiTheme="minorHAnsi" w:cstheme="minorHAnsi"/>
+          <w:sz w:val="22"/>
+          <w:szCs w:val="22"/>
+          <w:lang w:val="pt-PT"/>
+        </w:rPr>
+        <w:t>hour</w:t>
+      </w:r>
+      <w:proofErr w:type="spellEnd"/>
+      <w:r>
+        <w:rPr>
+          <w:rFonts w:asciiTheme="minorHAnsi" w:hAnsiTheme="minorHAnsi" w:cstheme="minorHAnsi"/>
+          <w:sz w:val="22"/>
+          <w:szCs w:val="22"/>
+          <w:lang w:val="pt-PT"/>
+        </w:rPr>
+        <w:t xml:space="preserve">, disponível em </w:t>
       </w:r>
       <w:hyperlink r:id="rId8" w:history="1">
         <w:r>
@@ -763,8 +1020,9 @@
           <w:szCs w:val="22"/>
           <w:lang w:val="pt-PT"/>
         </w:rPr>
-        <w:t xml:space="preserve">. Este dataset contém </w:t>
-      </w:r>
+        <w:t xml:space="preserve">. Este </w:t>
+      </w:r>
+      <w:proofErr w:type="spellStart"/>
       <w:r>
         <w:rPr>
           <w:rFonts w:asciiTheme="minorHAnsi" w:hAnsiTheme="minorHAnsi" w:cstheme="minorHAnsi"/>
@@ -772,6 +1030,25 @@
           <w:szCs w:val="22"/>
           <w:lang w:val="pt-PT"/>
         </w:rPr>
+        <w:t>dataset</w:t>
+      </w:r>
+      <w:proofErr w:type="spellEnd"/>
+      <w:r>
+        <w:rPr>
+          <w:rFonts w:asciiTheme="minorHAnsi" w:hAnsiTheme="minorHAnsi" w:cstheme="minorHAnsi"/>
+          <w:sz w:val="22"/>
+          <w:szCs w:val="22"/>
+          <w:lang w:val="pt-PT"/>
+        </w:rPr>
+        <w:t xml:space="preserve"> contém </w:t>
+      </w:r>
+      <w:r>
+        <w:rPr>
+          <w:rFonts w:asciiTheme="minorHAnsi" w:hAnsiTheme="minorHAnsi" w:cstheme="minorHAnsi"/>
+          <w:sz w:val="22"/>
+          <w:szCs w:val="22"/>
+          <w:lang w:val="pt-PT"/>
+        </w:rPr>
         <w:t>17379</w:t>
       </w:r>
       <w:r>
@@ -853,8 +1130,9 @@
           <w:szCs w:val="22"/>
           <w:lang w:val="pt-PT"/>
         </w:rPr>
-        <w:t>O dataset é composto oficialmente por 1</w:t>
-      </w:r>
+        <w:t xml:space="preserve">O </w:t>
+      </w:r>
+      <w:proofErr w:type="spellStart"/>
       <w:r>
         <w:rPr>
           <w:rFonts w:asciiTheme="minorHAnsi" w:hAnsiTheme="minorHAnsi" w:cstheme="minorHAnsi"/>
@@ -862,6 +1140,25 @@
           <w:szCs w:val="22"/>
           <w:lang w:val="pt-PT"/>
         </w:rPr>
+        <w:t>dataset</w:t>
+      </w:r>
+      <w:proofErr w:type="spellEnd"/>
+      <w:r>
+        <w:rPr>
+          <w:rFonts w:asciiTheme="minorHAnsi" w:hAnsiTheme="minorHAnsi" w:cstheme="minorHAnsi"/>
+          <w:sz w:val="22"/>
+          <w:szCs w:val="22"/>
+          <w:lang w:val="pt-PT"/>
+        </w:rPr>
+        <w:t xml:space="preserve"> é composto oficialmente por 1</w:t>
+      </w:r>
+      <w:r>
+        <w:rPr>
+          <w:rFonts w:asciiTheme="minorHAnsi" w:hAnsiTheme="minorHAnsi" w:cstheme="minorHAnsi"/>
+          <w:sz w:val="22"/>
+          <w:szCs w:val="22"/>
+          <w:lang w:val="pt-PT"/>
+        </w:rPr>
         <w:t>7</w:t>
       </w:r>
       <w:r>
@@ -871,7 +1168,47 @@
           <w:szCs w:val="22"/>
           <w:lang w:val="pt-PT"/>
         </w:rPr>
-        <w:t xml:space="preserve"> variáveis, ao qual a variável Date encontra-se repartida em três colunas distintas, disponíveis no ficheiro csv.</w:t>
+        <w:t xml:space="preserve"> variáveis, ao qual a </w:t>
+      </w:r>
+      <w:proofErr w:type="gramStart"/>
+      <w:r>
+        <w:rPr>
+          <w:rFonts w:asciiTheme="minorHAnsi" w:hAnsiTheme="minorHAnsi" w:cstheme="minorHAnsi"/>
+          <w:sz w:val="22"/>
+          <w:szCs w:val="22"/>
+          <w:lang w:val="pt-PT"/>
+        </w:rPr>
+        <w:t>variável Date</w:t>
+      </w:r>
+      <w:proofErr w:type="gramEnd"/>
+      <w:r>
+        <w:rPr>
+          <w:rFonts w:asciiTheme="minorHAnsi" w:hAnsiTheme="minorHAnsi" w:cstheme="minorHAnsi"/>
+          <w:sz w:val="22"/>
+          <w:szCs w:val="22"/>
+          <w:lang w:val="pt-PT"/>
+        </w:rPr>
+        <w:t xml:space="preserve"> encontra-se repartida em três colunas distintas, disponíveis no ficheiro </w:t>
+      </w:r>
+      <w:proofErr w:type="spellStart"/>
+      <w:r>
+        <w:rPr>
+          <w:rFonts w:asciiTheme="minorHAnsi" w:hAnsiTheme="minorHAnsi" w:cstheme="minorHAnsi"/>
+          <w:sz w:val="22"/>
+          <w:szCs w:val="22"/>
+          <w:lang w:val="pt-PT"/>
+        </w:rPr>
+        <w:t>csv</w:t>
+      </w:r>
+      <w:proofErr w:type="spellEnd"/>
+      <w:r>
+        <w:rPr>
+          <w:rFonts w:asciiTheme="minorHAnsi" w:hAnsiTheme="minorHAnsi" w:cstheme="minorHAnsi"/>
+          <w:sz w:val="22"/>
+          <w:szCs w:val="22"/>
+          <w:lang w:val="pt-PT"/>
+        </w:rPr>
+        <w:t>.</w:t>
       </w:r>
     </w:p>
     <w:p>
@@ -1018,7 +1355,25 @@
           <w:sz w:val="22"/>
           <w:lang w:val="pt-PT"/>
         </w:rPr>
-        <w:t xml:space="preserve">caracteres (incluindo espaços), fonte Calibri </w:t>
+        <w:t xml:space="preserve">caracteres (incluindo espaços), fonte </w:t>
+      </w:r>
+      <w:proofErr w:type="spellStart"/>
+      <w:r>
+        <w:rPr>
+          <w:rFonts w:asciiTheme="minorHAnsi" w:hAnsiTheme="minorHAnsi"/>
+          <w:sz w:val="22"/>
+          <w:lang w:val="pt-PT"/>
+        </w:rPr>
+        <w:t>Calibri</w:t>
+      </w:r>
+      <w:proofErr w:type="spellEnd"/>
+      <w:r>
+        <w:rPr>
+          <w:rFonts w:asciiTheme="minorHAnsi" w:hAnsiTheme="minorHAnsi"/>
+          <w:sz w:val="22"/>
+          <w:lang w:val="pt-PT"/>
+        </w:rPr>
+        <w:t xml:space="preserve"> </w:t>
       </w:r>
       <w:r>
         <w:rPr>
@@ -1281,7 +1636,25 @@
           <w:sz w:val="22"/>
           <w:lang w:val="pt-PT"/>
         </w:rPr>
-        <w:t xml:space="preserve">são colocadas por baixo das mesmas (ver exemplos, fonte Calibri 10, espaçamento simples). Nestas legendas as palavras </w:t>
+        <w:t xml:space="preserve">são colocadas por baixo das mesmas (ver exemplos, fonte </w:t>
+      </w:r>
+      <w:proofErr w:type="spellStart"/>
+      <w:r>
+        <w:rPr>
+          <w:rFonts w:asciiTheme="minorHAnsi" w:hAnsiTheme="minorHAnsi"/>
+          <w:sz w:val="22"/>
+          <w:lang w:val="pt-PT"/>
+        </w:rPr>
+        <w:t>Calibri</w:t>
+      </w:r>
+      <w:proofErr w:type="spellEnd"/>
+      <w:r>
+        <w:rPr>
+          <w:rFonts w:asciiTheme="minorHAnsi" w:hAnsiTheme="minorHAnsi"/>
+          <w:sz w:val="22"/>
+          <w:lang w:val="pt-PT"/>
+        </w:rPr>
+        <w:t xml:space="preserve"> 10, espaçamento simples). Nestas legendas as palavras </w:t>
       </w:r>
       <w:r>
         <w:rPr>
@@ -1342,7 +1715,16 @@
           <w:sz w:val="22"/>
           <w:lang w:val="pt-PT"/>
         </w:rPr>
-        <w:t>numeração sequencial são escritas a negrito e seguidas de um traço horizontal (</w:t>
+        <w:t xml:space="preserve">numeração sequencial são escritas a negrito e seguidas de um traço horizontal </w:t>
+      </w:r>
+      <w:proofErr w:type="gramStart"/>
+      <w:r>
+        <w:rPr>
+          <w:rFonts w:asciiTheme="minorHAnsi" w:hAnsiTheme="minorHAnsi"/>
+          <w:sz w:val="22"/>
+          <w:lang w:val="pt-PT"/>
+        </w:rPr>
+        <w:t>(</w:t>
       </w:r>
       <w:r>
         <w:rPr>
@@ -1357,7 +1739,15 @@
           <w:rFonts w:asciiTheme="minorHAnsi" w:hAnsiTheme="minorHAnsi"/>
           <w:lang w:val="pt-PT"/>
         </w:rPr>
-        <w:t>– )</w:t>
+        <w:t>–</w:t>
+      </w:r>
+      <w:proofErr w:type="gramEnd"/>
+      <w:r>
+        <w:rPr>
+          <w:rFonts w:asciiTheme="minorHAnsi" w:hAnsiTheme="minorHAnsi"/>
+          <w:lang w:val="pt-PT"/>
+        </w:rPr>
+        <w:t xml:space="preserve"> )</w:t>
       </w:r>
       <w:r>
         <w:rPr>
@@ -1400,17 +1790,39 @@
         </w:rPr>
         <w:t xml:space="preserve"> – </w:t>
       </w:r>
-      <w:r>
-        <w:rPr>
-          <w:rFonts w:asciiTheme="minorHAnsi" w:hAnsiTheme="minorHAnsi"/>
-        </w:rPr>
-        <w:t xml:space="preserve">Blablabla </w:t>
-      </w:r>
-      <w:r>
-        <w:rPr>
-          <w:rFonts w:asciiTheme="minorHAnsi" w:hAnsiTheme="minorHAnsi"/>
-        </w:rPr>
-        <w:t>(Calibri 10)</w:t>
+      <w:proofErr w:type="spellStart"/>
+      <w:r>
+        <w:rPr>
+          <w:rFonts w:asciiTheme="minorHAnsi" w:hAnsiTheme="minorHAnsi"/>
+        </w:rPr>
+        <w:t>Blablabla</w:t>
+      </w:r>
+      <w:proofErr w:type="spellEnd"/>
+      <w:r>
+        <w:rPr>
+          <w:rFonts w:asciiTheme="minorHAnsi" w:hAnsiTheme="minorHAnsi"/>
+        </w:rPr>
+        <w:t xml:space="preserve"> </w:t>
+      </w:r>
+      <w:r>
+        <w:rPr>
+          <w:rFonts w:asciiTheme="minorHAnsi" w:hAnsiTheme="minorHAnsi"/>
+        </w:rPr>
+        <w:t>(</w:t>
+      </w:r>
+      <w:proofErr w:type="spellStart"/>
+      <w:r>
+        <w:rPr>
+          <w:rFonts w:asciiTheme="minorHAnsi" w:hAnsiTheme="minorHAnsi"/>
+        </w:rPr>
+        <w:t>Calibri</w:t>
+      </w:r>
+      <w:proofErr w:type="spellEnd"/>
+      <w:r>
+        <w:rPr>
+          <w:rFonts w:asciiTheme="minorHAnsi" w:hAnsiTheme="minorHAnsi"/>
+        </w:rPr>
+        <w:t xml:space="preserve"> 10)</w:t>
       </w:r>
     </w:p>
     <w:tbl>
@@ -1925,6 +2337,7 @@
                 <w:lang w:val="pt-PT"/>
               </w:rPr>
             </w:pPr>
+            <w:proofErr w:type="spellStart"/>
             <w:r>
               <w:rPr>
                 <w:rFonts w:asciiTheme="minorHAnsi" w:hAnsiTheme="minorHAnsi"/>
@@ -1933,6 +2346,7 @@
               </w:rPr>
               <w:t>Aiosi</w:t>
             </w:r>
+            <w:proofErr w:type="spellEnd"/>
           </w:p>
         </w:tc>
         <w:tc>
@@ -1951,6 +2365,7 @@
                 <w:lang w:val="pt-PT"/>
               </w:rPr>
             </w:pPr>
+            <w:proofErr w:type="spellStart"/>
             <w:r>
               <w:rPr>
                 <w:rFonts w:asciiTheme="minorHAnsi" w:hAnsiTheme="minorHAnsi"/>
@@ -1959,6 +2374,7 @@
               </w:rPr>
               <w:t>Ioisio</w:t>
             </w:r>
+            <w:proofErr w:type="spellEnd"/>
           </w:p>
         </w:tc>
         <w:tc>
@@ -1977,6 +2393,7 @@
                 <w:lang w:val="pt-PT"/>
               </w:rPr>
             </w:pPr>
+            <w:proofErr w:type="spellStart"/>
             <w:r>
               <w:rPr>
                 <w:rFonts w:asciiTheme="minorHAnsi" w:hAnsiTheme="minorHAnsi"/>
@@ -1985,6 +2402,7 @@
               </w:rPr>
               <w:t>Iosio</w:t>
             </w:r>
+            <w:proofErr w:type="spellEnd"/>
           </w:p>
         </w:tc>
         <w:tc>
@@ -2003,6 +2421,7 @@
                 <w:lang w:val="pt-PT"/>
               </w:rPr>
             </w:pPr>
+            <w:proofErr w:type="spellStart"/>
             <w:r>
               <w:rPr>
                 <w:rFonts w:asciiTheme="minorHAnsi" w:hAnsiTheme="minorHAnsi"/>
@@ -2011,6 +2430,7 @@
               </w:rPr>
               <w:t>Ziipio</w:t>
             </w:r>
+            <w:proofErr w:type="spellEnd"/>
           </w:p>
         </w:tc>
       </w:tr>
@@ -2120,6 +2540,38 @@
           <w:lang w:val="pt-PT"/>
         </w:rPr>
       </w:pPr>
+    </w:p>
+    <w:p>
+      <w:pPr>
+        <w:pStyle w:val="NormalWeb"/>
+        <w:spacing w:before="0" w:beforeAutospacing="0" w:after="60" w:afterAutospacing="0"/>
+        <w:jc w:val="both"/>
+        <w:rPr>
+          <w:rFonts w:asciiTheme="minorHAnsi" w:hAnsiTheme="minorHAnsi"/>
+          <w:sz w:val="22"/>
+          <w:lang w:val="pt-PT"/>
+        </w:rPr>
+      </w:pPr>
+    </w:p>
+    <w:p>
+      <w:pPr>
+        <w:pStyle w:val="NormalWeb"/>
+        <w:spacing w:before="0" w:beforeAutospacing="0" w:after="60" w:afterAutospacing="0"/>
+        <w:jc w:val="both"/>
+        <w:rPr>
+          <w:rFonts w:asciiTheme="minorHAnsi" w:hAnsiTheme="minorHAnsi"/>
+          <w:sz w:val="22"/>
+          <w:lang w:val="pt-PT"/>
+        </w:rPr>
+      </w:pPr>
+      <w:r>
+        <w:rPr>
+          <w:rFonts w:asciiTheme="minorHAnsi" w:hAnsiTheme="minorHAnsi"/>
+          <w:sz w:val="22"/>
+          <w:lang w:val="pt-PT"/>
+        </w:rPr>
+        <w:t>No projeto encontra se um conjunto de resultados consoante um determinado intervalo de horas de alugueres de bicicletas.</w:t>
+      </w:r>
     </w:p>
     <w:p>
       <w:pPr>
@@ -2320,6 +2772,7 @@
                 <w:lang w:val="pt-PT"/>
               </w:rPr>
             </w:pPr>
+            <w:proofErr w:type="spellStart"/>
             <w:r>
               <w:rPr>
                 <w:rFonts w:asciiTheme="minorHAnsi" w:hAnsiTheme="minorHAnsi"/>
@@ -2328,6 +2781,7 @@
               </w:rPr>
               <w:t>Variancia</w:t>
             </w:r>
+            <w:proofErr w:type="spellEnd"/>
           </w:p>
         </w:tc>
       </w:tr>
@@ -2351,12 +2805,14 @@
                 <w:lang w:val="pt-PT"/>
               </w:rPr>
             </w:pPr>
+            <w:proofErr w:type="spellStart"/>
             <w:r>
               <w:rPr>
                 <w:lang w:val="pt-PT"/>
               </w:rPr>
               <w:t>temp</w:t>
             </w:r>
+            <w:proofErr w:type="spellEnd"/>
           </w:p>
         </w:tc>
         <w:tc>
@@ -2449,7 +2905,23 @@
                 <w:rStyle w:val="VerbatimChar"/>
                 <w:lang w:val="pt-PT"/>
               </w:rPr>
-              <w:t xml:space="preserve">0%  25%  50%  75% 100% </w:t>
+              <w:t>0</w:t>
+            </w:r>
+            <w:proofErr w:type="gramStart"/>
+            <w:r>
+              <w:rPr>
+                <w:rStyle w:val="VerbatimChar"/>
+                <w:lang w:val="pt-PT"/>
+              </w:rPr>
+              <w:t>%  25</w:t>
+            </w:r>
+            <w:proofErr w:type="gramEnd"/>
+            <w:r>
+              <w:rPr>
+                <w:rStyle w:val="VerbatimChar"/>
+                <w:lang w:val="pt-PT"/>
+              </w:rPr>
+              <w:t xml:space="preserve">%  50%  75% 100% </w:t>
             </w:r>
             <w:r>
               <w:rPr>
@@ -2510,12 +2982,14 @@
                 <w:lang w:val="pt-PT"/>
               </w:rPr>
             </w:pPr>
+            <w:proofErr w:type="spellStart"/>
             <w:r>
               <w:rPr>
                 <w:lang w:val="pt-PT"/>
               </w:rPr>
               <w:t>weekday</w:t>
             </w:r>
+            <w:proofErr w:type="spellEnd"/>
           </w:p>
         </w:tc>
         <w:tc>
@@ -2607,7 +3081,23 @@
                 <w:rStyle w:val="VerbatimChar"/>
                 <w:lang w:val="pt-PT"/>
               </w:rPr>
-              <w:t xml:space="preserve">0%  25%  50%  75% 100% </w:t>
+              <w:t>0</w:t>
+            </w:r>
+            <w:proofErr w:type="gramStart"/>
+            <w:r>
+              <w:rPr>
+                <w:rStyle w:val="VerbatimChar"/>
+                <w:lang w:val="pt-PT"/>
+              </w:rPr>
+              <w:t>%  25</w:t>
+            </w:r>
+            <w:proofErr w:type="gramEnd"/>
+            <w:r>
+              <w:rPr>
+                <w:rStyle w:val="VerbatimChar"/>
+                <w:lang w:val="pt-PT"/>
+              </w:rPr>
+              <w:t xml:space="preserve">%  50%  75% 100% </w:t>
             </w:r>
             <w:r>
               <w:rPr>
@@ -2772,7 +3262,23 @@
                 <w:rStyle w:val="VerbatimChar"/>
                 <w:lang w:val="pt-PT"/>
               </w:rPr>
-              <w:t xml:space="preserve">0%  25%  50%  75% 100% </w:t>
+              <w:t>0</w:t>
+            </w:r>
+            <w:proofErr w:type="gramStart"/>
+            <w:r>
+              <w:rPr>
+                <w:rStyle w:val="VerbatimChar"/>
+                <w:lang w:val="pt-PT"/>
+              </w:rPr>
+              <w:t>%  25</w:t>
+            </w:r>
+            <w:proofErr w:type="gramEnd"/>
+            <w:r>
+              <w:rPr>
+                <w:rStyle w:val="VerbatimChar"/>
+                <w:lang w:val="pt-PT"/>
+              </w:rPr>
+              <w:t xml:space="preserve">%  50%  75% 100% </w:t>
             </w:r>
             <w:r>
               <w:rPr>
@@ -2833,12 +3339,14 @@
                 <w:lang w:val="pt-PT"/>
               </w:rPr>
             </w:pPr>
+            <w:proofErr w:type="spellStart"/>
             <w:r>
               <w:rPr>
                 <w:lang w:val="pt-PT"/>
               </w:rPr>
               <w:t>atemp</w:t>
             </w:r>
+            <w:proofErr w:type="spellEnd"/>
           </w:p>
         </w:tc>
         <w:tc>
@@ -3155,7 +3663,23 @@
                 <w:rStyle w:val="VerbatimChar"/>
                 <w:lang w:val="pt-PT"/>
               </w:rPr>
-              <w:t>0%  25%  50%  75% 100%  0.00 0.48 0.63 0.78 1.00</w:t>
+              <w:t>0</w:t>
+            </w:r>
+            <w:proofErr w:type="gramStart"/>
+            <w:r>
+              <w:rPr>
+                <w:rStyle w:val="VerbatimChar"/>
+                <w:lang w:val="pt-PT"/>
+              </w:rPr>
+              <w:t>%  25</w:t>
+            </w:r>
+            <w:proofErr w:type="gramEnd"/>
+            <w:r>
+              <w:rPr>
+                <w:rStyle w:val="VerbatimChar"/>
+                <w:lang w:val="pt-PT"/>
+              </w:rPr>
+              <w:t>%  50%  75% 100%  0.00 0.48 0.63 0.78 1.00</w:t>
             </w:r>
           </w:p>
         </w:tc>
@@ -3203,12 +3727,14 @@
                 <w:lang w:val="pt-PT"/>
               </w:rPr>
             </w:pPr>
+            <w:proofErr w:type="spellStart"/>
             <w:r>
               <w:rPr>
                 <w:lang w:val="pt-PT"/>
               </w:rPr>
               <w:t>cnt</w:t>
             </w:r>
+            <w:proofErr w:type="spellEnd"/>
           </w:p>
         </w:tc>
         <w:tc>
@@ -3306,7 +3832,23 @@
                 <w:rStyle w:val="VerbatimChar"/>
                 <w:lang w:val="pt-PT"/>
               </w:rPr>
-              <w:t xml:space="preserve">0%  25%  50%  75% 100% </w:t>
+              <w:t>0</w:t>
+            </w:r>
+            <w:proofErr w:type="gramStart"/>
+            <w:r>
+              <w:rPr>
+                <w:rStyle w:val="VerbatimChar"/>
+                <w:lang w:val="pt-PT"/>
+              </w:rPr>
+              <w:t>%  25</w:t>
+            </w:r>
+            <w:proofErr w:type="gramEnd"/>
+            <w:r>
+              <w:rPr>
+                <w:rStyle w:val="VerbatimChar"/>
+                <w:lang w:val="pt-PT"/>
+              </w:rPr>
+              <w:t xml:space="preserve">%  50%  75% 100% </w:t>
             </w:r>
             <w:r>
               <w:rPr>
@@ -3462,7 +4004,6 @@
                 <w:sz w:val="22"/>
                 <w:lang w:val="pt-PT"/>
               </w:rPr>
-              <w:lastRenderedPageBreak/>
               <w:t>Variável</w:t>
             </w:r>
           </w:p>
@@ -3661,12 +4202,14 @@
                 <w:lang w:val="pt-PT"/>
               </w:rPr>
             </w:pPr>
+            <w:proofErr w:type="spellStart"/>
             <w:r>
               <w:rPr>
                 <w:lang w:val="pt-PT"/>
               </w:rPr>
               <w:t>temp</w:t>
             </w:r>
+            <w:proofErr w:type="spellEnd"/>
           </w:p>
         </w:tc>
         <w:tc>
@@ -3849,12 +4392,14 @@
                 <w:lang w:val="pt-PT"/>
               </w:rPr>
             </w:pPr>
+            <w:proofErr w:type="spellStart"/>
             <w:r>
               <w:rPr>
                 <w:lang w:val="pt-PT"/>
               </w:rPr>
               <w:t>weekday</w:t>
             </w:r>
+            <w:proofErr w:type="spellEnd"/>
           </w:p>
         </w:tc>
         <w:tc>
@@ -4203,12 +4748,14 @@
                 <w:lang w:val="pt-PT"/>
               </w:rPr>
             </w:pPr>
+            <w:proofErr w:type="spellStart"/>
             <w:r>
               <w:rPr>
                 <w:lang w:val="pt-PT"/>
               </w:rPr>
               <w:t>atemp</w:t>
             </w:r>
+            <w:proofErr w:type="spellEnd"/>
           </w:p>
         </w:tc>
         <w:tc>
@@ -4548,12 +5095,14 @@
                 <w:lang w:val="pt-PT"/>
               </w:rPr>
             </w:pPr>
+            <w:proofErr w:type="spellStart"/>
             <w:r>
               <w:rPr>
                 <w:lang w:val="pt-PT"/>
               </w:rPr>
               <w:t>cnt</w:t>
             </w:r>
+            <w:proofErr w:type="spellEnd"/>
           </w:p>
         </w:tc>
         <w:tc>
@@ -4933,6 +5482,7 @@
                 <w:lang w:val="pt-PT"/>
               </w:rPr>
             </w:pPr>
+            <w:proofErr w:type="spellStart"/>
             <w:r>
               <w:rPr>
                 <w:rFonts w:asciiTheme="minorHAnsi" w:hAnsiTheme="minorHAnsi"/>
@@ -4941,6 +5491,7 @@
               </w:rPr>
               <w:t>Variancia</w:t>
             </w:r>
+            <w:proofErr w:type="spellEnd"/>
           </w:p>
         </w:tc>
       </w:tr>
@@ -4964,12 +5515,14 @@
                 <w:lang w:val="pt-PT"/>
               </w:rPr>
             </w:pPr>
+            <w:proofErr w:type="spellStart"/>
             <w:r>
               <w:rPr>
                 <w:lang w:val="pt-PT"/>
               </w:rPr>
               <w:t>temp</w:t>
             </w:r>
+            <w:proofErr w:type="spellEnd"/>
           </w:p>
         </w:tc>
         <w:tc>
@@ -5062,7 +5615,23 @@
                 <w:rStyle w:val="VerbatimChar"/>
                 <w:lang w:val="pt-PT"/>
               </w:rPr>
-              <w:t xml:space="preserve">0%  25%  50%  75% 100% </w:t>
+              <w:t>0</w:t>
+            </w:r>
+            <w:proofErr w:type="gramStart"/>
+            <w:r>
+              <w:rPr>
+                <w:rStyle w:val="VerbatimChar"/>
+                <w:lang w:val="pt-PT"/>
+              </w:rPr>
+              <w:t>%  25</w:t>
+            </w:r>
+            <w:proofErr w:type="gramEnd"/>
+            <w:r>
+              <w:rPr>
+                <w:rStyle w:val="VerbatimChar"/>
+                <w:lang w:val="pt-PT"/>
+              </w:rPr>
+              <w:t xml:space="preserve">%  50%  75% 100% </w:t>
             </w:r>
             <w:r>
               <w:rPr>
@@ -5123,12 +5692,14 @@
                 <w:lang w:val="pt-PT"/>
               </w:rPr>
             </w:pPr>
+            <w:proofErr w:type="spellStart"/>
             <w:r>
               <w:rPr>
                 <w:lang w:val="pt-PT"/>
               </w:rPr>
               <w:t>weekday</w:t>
             </w:r>
+            <w:proofErr w:type="spellEnd"/>
           </w:p>
         </w:tc>
         <w:tc>
@@ -5220,7 +5791,23 @@
                 <w:rStyle w:val="VerbatimChar"/>
                 <w:lang w:val="pt-PT"/>
               </w:rPr>
-              <w:t xml:space="preserve">0%  25%  50%  75% 100% </w:t>
+              <w:t>0</w:t>
+            </w:r>
+            <w:proofErr w:type="gramStart"/>
+            <w:r>
+              <w:rPr>
+                <w:rStyle w:val="VerbatimChar"/>
+                <w:lang w:val="pt-PT"/>
+              </w:rPr>
+              <w:t>%  25</w:t>
+            </w:r>
+            <w:proofErr w:type="gramEnd"/>
+            <w:r>
+              <w:rPr>
+                <w:rStyle w:val="VerbatimChar"/>
+                <w:lang w:val="pt-PT"/>
+              </w:rPr>
+              <w:t xml:space="preserve">%  50%  75% 100% </w:t>
             </w:r>
             <w:r>
               <w:rPr>
@@ -5385,7 +5972,23 @@
                 <w:rStyle w:val="VerbatimChar"/>
                 <w:lang w:val="pt-PT"/>
               </w:rPr>
-              <w:t xml:space="preserve">0%  25%  50%  75% 100% </w:t>
+              <w:t>0</w:t>
+            </w:r>
+            <w:proofErr w:type="gramStart"/>
+            <w:r>
+              <w:rPr>
+                <w:rStyle w:val="VerbatimChar"/>
+                <w:lang w:val="pt-PT"/>
+              </w:rPr>
+              <w:t>%  25</w:t>
+            </w:r>
+            <w:proofErr w:type="gramEnd"/>
+            <w:r>
+              <w:rPr>
+                <w:rStyle w:val="VerbatimChar"/>
+                <w:lang w:val="pt-PT"/>
+              </w:rPr>
+              <w:t xml:space="preserve">%  50%  75% 100% </w:t>
             </w:r>
             <w:r>
               <w:rPr>
@@ -5446,12 +6049,14 @@
                 <w:lang w:val="pt-PT"/>
               </w:rPr>
             </w:pPr>
+            <w:proofErr w:type="spellStart"/>
             <w:r>
               <w:rPr>
                 <w:lang w:val="pt-PT"/>
               </w:rPr>
               <w:t>atemp</w:t>
             </w:r>
+            <w:proofErr w:type="spellEnd"/>
           </w:p>
         </w:tc>
         <w:tc>
@@ -5768,7 +6373,23 @@
                 <w:rStyle w:val="VerbatimChar"/>
                 <w:lang w:val="pt-PT"/>
               </w:rPr>
-              <w:t>0%  25%  50%  75% 100%  0.00 0.48 0.63 0.78 1.00</w:t>
+              <w:t>0</w:t>
+            </w:r>
+            <w:proofErr w:type="gramStart"/>
+            <w:r>
+              <w:rPr>
+                <w:rStyle w:val="VerbatimChar"/>
+                <w:lang w:val="pt-PT"/>
+              </w:rPr>
+              <w:t>%  25</w:t>
+            </w:r>
+            <w:proofErr w:type="gramEnd"/>
+            <w:r>
+              <w:rPr>
+                <w:rStyle w:val="VerbatimChar"/>
+                <w:lang w:val="pt-PT"/>
+              </w:rPr>
+              <w:t>%  50%  75% 100%  0.00 0.48 0.63 0.78 1.00</w:t>
             </w:r>
           </w:p>
         </w:tc>
@@ -5816,12 +6437,14 @@
                 <w:lang w:val="pt-PT"/>
               </w:rPr>
             </w:pPr>
+            <w:proofErr w:type="spellStart"/>
             <w:r>
               <w:rPr>
                 <w:lang w:val="pt-PT"/>
               </w:rPr>
               <w:t>cnt</w:t>
             </w:r>
+            <w:proofErr w:type="spellEnd"/>
           </w:p>
         </w:tc>
         <w:tc>
@@ -5919,7 +6542,23 @@
                 <w:rStyle w:val="VerbatimChar"/>
                 <w:lang w:val="pt-PT"/>
               </w:rPr>
-              <w:t xml:space="preserve">0%  25%  50%  75% 100% </w:t>
+              <w:t>0</w:t>
+            </w:r>
+            <w:proofErr w:type="gramStart"/>
+            <w:r>
+              <w:rPr>
+                <w:rStyle w:val="VerbatimChar"/>
+                <w:lang w:val="pt-PT"/>
+              </w:rPr>
+              <w:t>%  25</w:t>
+            </w:r>
+            <w:proofErr w:type="gramEnd"/>
+            <w:r>
+              <w:rPr>
+                <w:rStyle w:val="VerbatimChar"/>
+                <w:lang w:val="pt-PT"/>
+              </w:rPr>
+              <w:t xml:space="preserve">%  50%  75% 100% </w:t>
             </w:r>
             <w:r>
               <w:rPr>
@@ -6075,6 +6714,7 @@
                 <w:sz w:val="22"/>
                 <w:lang w:val="pt-PT"/>
               </w:rPr>
+              <w:lastRenderedPageBreak/>
               <w:t>Variável</w:t>
             </w:r>
           </w:p>
@@ -6265,12 +6905,14 @@
                 <w:lang w:val="pt-PT"/>
               </w:rPr>
             </w:pPr>
+            <w:proofErr w:type="spellStart"/>
             <w:r>
               <w:rPr>
                 <w:lang w:val="pt-PT"/>
               </w:rPr>
               <w:t>temp</w:t>
             </w:r>
+            <w:proofErr w:type="spellEnd"/>
           </w:p>
         </w:tc>
         <w:tc>
@@ -6453,13 +7095,14 @@
                 <w:lang w:val="pt-PT"/>
               </w:rPr>
             </w:pPr>
-            <w:r>
-              <w:rPr>
-                <w:lang w:val="pt-PT"/>
-              </w:rPr>
-              <w:lastRenderedPageBreak/>
+            <w:proofErr w:type="spellStart"/>
+            <w:r>
+              <w:rPr>
+                <w:lang w:val="pt-PT"/>
+              </w:rPr>
               <w:t>weekday</w:t>
             </w:r>
+            <w:proofErr w:type="spellEnd"/>
           </w:p>
         </w:tc>
         <w:tc>
@@ -6808,12 +7451,14 @@
                 <w:lang w:val="pt-PT"/>
               </w:rPr>
             </w:pPr>
+            <w:proofErr w:type="spellStart"/>
             <w:r>
               <w:rPr>
                 <w:lang w:val="pt-PT"/>
               </w:rPr>
               <w:t>atemp</w:t>
             </w:r>
+            <w:proofErr w:type="spellEnd"/>
           </w:p>
         </w:tc>
         <w:tc>
@@ -7153,12 +7798,14 @@
                 <w:lang w:val="pt-PT"/>
               </w:rPr>
             </w:pPr>
+            <w:proofErr w:type="spellStart"/>
             <w:r>
               <w:rPr>
                 <w:lang w:val="pt-PT"/>
               </w:rPr>
               <w:t>cnt</w:t>
             </w:r>
+            <w:proofErr w:type="spellEnd"/>
           </w:p>
         </w:tc>
         <w:tc>
@@ -7554,6 +8201,7 @@
                 <w:lang w:val="pt-PT"/>
               </w:rPr>
             </w:pPr>
+            <w:proofErr w:type="spellStart"/>
             <w:r>
               <w:rPr>
                 <w:rFonts w:asciiTheme="minorHAnsi" w:hAnsiTheme="minorHAnsi"/>
@@ -7562,6 +8210,7 @@
               </w:rPr>
               <w:t>Variancia</w:t>
             </w:r>
+            <w:proofErr w:type="spellEnd"/>
           </w:p>
         </w:tc>
       </w:tr>
@@ -7585,12 +8234,14 @@
                 <w:lang w:val="pt-PT"/>
               </w:rPr>
             </w:pPr>
+            <w:proofErr w:type="spellStart"/>
             <w:r>
               <w:rPr>
                 <w:lang w:val="pt-PT"/>
               </w:rPr>
               <w:t>temp</w:t>
             </w:r>
+            <w:proofErr w:type="spellEnd"/>
           </w:p>
         </w:tc>
         <w:tc>
@@ -7683,7 +8334,23 @@
                 <w:rStyle w:val="VerbatimChar"/>
                 <w:lang w:val="pt-PT"/>
               </w:rPr>
-              <w:t xml:space="preserve">0%  25%  50%  75% 100% </w:t>
+              <w:t>0</w:t>
+            </w:r>
+            <w:proofErr w:type="gramStart"/>
+            <w:r>
+              <w:rPr>
+                <w:rStyle w:val="VerbatimChar"/>
+                <w:lang w:val="pt-PT"/>
+              </w:rPr>
+              <w:t>%  25</w:t>
+            </w:r>
+            <w:proofErr w:type="gramEnd"/>
+            <w:r>
+              <w:rPr>
+                <w:rStyle w:val="VerbatimChar"/>
+                <w:lang w:val="pt-PT"/>
+              </w:rPr>
+              <w:t xml:space="preserve">%  50%  75% 100% </w:t>
             </w:r>
             <w:r>
               <w:rPr>
@@ -7744,12 +8411,14 @@
                 <w:lang w:val="pt-PT"/>
               </w:rPr>
             </w:pPr>
+            <w:proofErr w:type="spellStart"/>
             <w:r>
               <w:rPr>
                 <w:lang w:val="pt-PT"/>
               </w:rPr>
               <w:t>weekday</w:t>
             </w:r>
+            <w:proofErr w:type="spellEnd"/>
           </w:p>
         </w:tc>
         <w:tc>
@@ -7841,7 +8510,23 @@
                 <w:rStyle w:val="VerbatimChar"/>
                 <w:lang w:val="pt-PT"/>
               </w:rPr>
-              <w:t xml:space="preserve">0%  25%  50%  75% 100% </w:t>
+              <w:t>0</w:t>
+            </w:r>
+            <w:proofErr w:type="gramStart"/>
+            <w:r>
+              <w:rPr>
+                <w:rStyle w:val="VerbatimChar"/>
+                <w:lang w:val="pt-PT"/>
+              </w:rPr>
+              <w:t>%  25</w:t>
+            </w:r>
+            <w:proofErr w:type="gramEnd"/>
+            <w:r>
+              <w:rPr>
+                <w:rStyle w:val="VerbatimChar"/>
+                <w:lang w:val="pt-PT"/>
+              </w:rPr>
+              <w:t xml:space="preserve">%  50%  75% 100% </w:t>
             </w:r>
             <w:r>
               <w:rPr>
@@ -8006,7 +8691,23 @@
                 <w:rStyle w:val="VerbatimChar"/>
                 <w:lang w:val="pt-PT"/>
               </w:rPr>
-              <w:t xml:space="preserve">0%  25%  50%  75% 100% </w:t>
+              <w:t>0</w:t>
+            </w:r>
+            <w:proofErr w:type="gramStart"/>
+            <w:r>
+              <w:rPr>
+                <w:rStyle w:val="VerbatimChar"/>
+                <w:lang w:val="pt-PT"/>
+              </w:rPr>
+              <w:t>%  25</w:t>
+            </w:r>
+            <w:proofErr w:type="gramEnd"/>
+            <w:r>
+              <w:rPr>
+                <w:rStyle w:val="VerbatimChar"/>
+                <w:lang w:val="pt-PT"/>
+              </w:rPr>
+              <w:t xml:space="preserve">%  50%  75% 100% </w:t>
             </w:r>
             <w:r>
               <w:rPr>
@@ -8067,12 +8768,14 @@
                 <w:lang w:val="pt-PT"/>
               </w:rPr>
             </w:pPr>
+            <w:proofErr w:type="spellStart"/>
             <w:r>
               <w:rPr>
                 <w:lang w:val="pt-PT"/>
               </w:rPr>
               <w:t>atemp</w:t>
             </w:r>
+            <w:proofErr w:type="spellEnd"/>
           </w:p>
         </w:tc>
         <w:tc>
@@ -8389,7 +9092,23 @@
                 <w:rStyle w:val="VerbatimChar"/>
                 <w:lang w:val="pt-PT"/>
               </w:rPr>
-              <w:t>0%  25%  50%  75% 100%  0.00 0.48 0.63 0.78 1.00</w:t>
+              <w:t>0</w:t>
+            </w:r>
+            <w:proofErr w:type="gramStart"/>
+            <w:r>
+              <w:rPr>
+                <w:rStyle w:val="VerbatimChar"/>
+                <w:lang w:val="pt-PT"/>
+              </w:rPr>
+              <w:t>%  25</w:t>
+            </w:r>
+            <w:proofErr w:type="gramEnd"/>
+            <w:r>
+              <w:rPr>
+                <w:rStyle w:val="VerbatimChar"/>
+                <w:lang w:val="pt-PT"/>
+              </w:rPr>
+              <w:t>%  50%  75% 100%  0.00 0.48 0.63 0.78 1.00</w:t>
             </w:r>
           </w:p>
         </w:tc>
@@ -8437,12 +9156,14 @@
                 <w:lang w:val="pt-PT"/>
               </w:rPr>
             </w:pPr>
+            <w:proofErr w:type="spellStart"/>
             <w:r>
               <w:rPr>
                 <w:lang w:val="pt-PT"/>
               </w:rPr>
               <w:t>cnt</w:t>
             </w:r>
+            <w:proofErr w:type="spellEnd"/>
           </w:p>
         </w:tc>
         <w:tc>
@@ -8540,7 +9261,23 @@
                 <w:rStyle w:val="VerbatimChar"/>
                 <w:lang w:val="pt-PT"/>
               </w:rPr>
-              <w:t xml:space="preserve">0%  25%  50%  75% 100% </w:t>
+              <w:t>0</w:t>
+            </w:r>
+            <w:proofErr w:type="gramStart"/>
+            <w:r>
+              <w:rPr>
+                <w:rStyle w:val="VerbatimChar"/>
+                <w:lang w:val="pt-PT"/>
+              </w:rPr>
+              <w:t>%  25</w:t>
+            </w:r>
+            <w:proofErr w:type="gramEnd"/>
+            <w:r>
+              <w:rPr>
+                <w:rStyle w:val="VerbatimChar"/>
+                <w:lang w:val="pt-PT"/>
+              </w:rPr>
+              <w:t xml:space="preserve">%  50%  75% 100% </w:t>
             </w:r>
             <w:r>
               <w:rPr>
@@ -8886,12 +9623,14 @@
                 <w:lang w:val="pt-PT"/>
               </w:rPr>
             </w:pPr>
+            <w:proofErr w:type="spellStart"/>
             <w:r>
               <w:rPr>
                 <w:lang w:val="pt-PT"/>
               </w:rPr>
               <w:t>temp</w:t>
             </w:r>
+            <w:proofErr w:type="spellEnd"/>
           </w:p>
         </w:tc>
         <w:tc>
@@ -9074,12 +9813,15 @@
                 <w:lang w:val="pt-PT"/>
               </w:rPr>
             </w:pPr>
-            <w:r>
-              <w:rPr>
-                <w:lang w:val="pt-PT"/>
-              </w:rPr>
+            <w:proofErr w:type="spellStart"/>
+            <w:r>
+              <w:rPr>
+                <w:lang w:val="pt-PT"/>
+              </w:rPr>
+              <w:lastRenderedPageBreak/>
               <w:t>weekday</w:t>
             </w:r>
+            <w:proofErr w:type="spellEnd"/>
           </w:p>
         </w:tc>
         <w:tc>
@@ -9428,13 +10170,14 @@
                 <w:lang w:val="pt-PT"/>
               </w:rPr>
             </w:pPr>
-            <w:r>
-              <w:rPr>
-                <w:lang w:val="pt-PT"/>
-              </w:rPr>
-              <w:lastRenderedPageBreak/>
+            <w:proofErr w:type="spellStart"/>
+            <w:r>
+              <w:rPr>
+                <w:lang w:val="pt-PT"/>
+              </w:rPr>
               <w:t>atemp</w:t>
             </w:r>
+            <w:proofErr w:type="spellEnd"/>
           </w:p>
         </w:tc>
         <w:tc>
@@ -9774,12 +10517,14 @@
                 <w:lang w:val="pt-PT"/>
               </w:rPr>
             </w:pPr>
+            <w:proofErr w:type="spellStart"/>
             <w:r>
               <w:rPr>
                 <w:lang w:val="pt-PT"/>
               </w:rPr>
               <w:t>cnt</w:t>
             </w:r>
+            <w:proofErr w:type="spellEnd"/>
           </w:p>
         </w:tc>
         <w:tc>
@@ -10135,17 +10880,39 @@
         </w:rPr>
         <w:t xml:space="preserve"> – </w:t>
       </w:r>
-      <w:r>
-        <w:rPr>
-          <w:rFonts w:asciiTheme="minorHAnsi" w:hAnsiTheme="minorHAnsi"/>
-        </w:rPr>
-        <w:t xml:space="preserve">Blablabla </w:t>
-      </w:r>
-      <w:r>
-        <w:rPr>
-          <w:rFonts w:asciiTheme="minorHAnsi" w:hAnsiTheme="minorHAnsi"/>
-        </w:rPr>
-        <w:t>(Calibri 10)</w:t>
+      <w:proofErr w:type="spellStart"/>
+      <w:r>
+        <w:rPr>
+          <w:rFonts w:asciiTheme="minorHAnsi" w:hAnsiTheme="minorHAnsi"/>
+        </w:rPr>
+        <w:t>Blablabla</w:t>
+      </w:r>
+      <w:proofErr w:type="spellEnd"/>
+      <w:r>
+        <w:rPr>
+          <w:rFonts w:asciiTheme="minorHAnsi" w:hAnsiTheme="minorHAnsi"/>
+        </w:rPr>
+        <w:t xml:space="preserve"> </w:t>
+      </w:r>
+      <w:r>
+        <w:rPr>
+          <w:rFonts w:asciiTheme="minorHAnsi" w:hAnsiTheme="minorHAnsi"/>
+        </w:rPr>
+        <w:t>(</w:t>
+      </w:r>
+      <w:proofErr w:type="spellStart"/>
+      <w:r>
+        <w:rPr>
+          <w:rFonts w:asciiTheme="minorHAnsi" w:hAnsiTheme="minorHAnsi"/>
+        </w:rPr>
+        <w:t>Calibri</w:t>
+      </w:r>
+      <w:proofErr w:type="spellEnd"/>
+      <w:r>
+        <w:rPr>
+          <w:rFonts w:asciiTheme="minorHAnsi" w:hAnsiTheme="minorHAnsi"/>
+        </w:rPr>
+        <w:t xml:space="preserve"> 10)</w:t>
       </w:r>
     </w:p>
     <w:p>
@@ -10350,7 +11117,27 @@
           <w:szCs w:val="22"/>
           <w:lang w:val="pt-PT"/>
         </w:rPr>
-        <w:t xml:space="preserve"> e Gráfico 3</w:t>
+        <w:t xml:space="preserve"> </w:t>
+      </w:r>
+      <w:proofErr w:type="gramStart"/>
+      <w:r>
+        <w:rPr>
+          <w:rFonts w:asciiTheme="minorHAnsi" w:hAnsiTheme="minorHAnsi" w:cstheme="minorHAnsi"/>
+          <w:sz w:val="22"/>
+          <w:szCs w:val="22"/>
+          <w:lang w:val="pt-PT"/>
+        </w:rPr>
+        <w:t>e Gráfico</w:t>
+      </w:r>
+      <w:proofErr w:type="gramEnd"/>
+      <w:r>
+        <w:rPr>
+          <w:rFonts w:asciiTheme="minorHAnsi" w:hAnsiTheme="minorHAnsi" w:cstheme="minorHAnsi"/>
+          <w:sz w:val="22"/>
+          <w:szCs w:val="22"/>
+          <w:lang w:val="pt-PT"/>
+        </w:rPr>
+        <w:t xml:space="preserve"> 3</w:t>
       </w:r>
       <w:r>
         <w:rPr>
@@ -10600,19 +11387,696 @@
         </w:rPr>
         <w:t xml:space="preserve"> – </w:t>
       </w:r>
-      <w:r>
-        <w:rPr>
-          <w:rFonts w:asciiTheme="minorHAnsi" w:hAnsiTheme="minorHAnsi"/>
-        </w:rPr>
-        <w:t xml:space="preserve">Blablabla </w:t>
-      </w:r>
-      <w:r>
-        <w:rPr>
-          <w:rFonts w:asciiTheme="minorHAnsi" w:hAnsiTheme="minorHAnsi"/>
-        </w:rPr>
-        <w:t>(Calibri 10)</w:t>
+      <w:proofErr w:type="spellStart"/>
+      <w:r>
+        <w:rPr>
+          <w:rFonts w:asciiTheme="minorHAnsi" w:hAnsiTheme="minorHAnsi"/>
+        </w:rPr>
+        <w:t>Blablabla</w:t>
+      </w:r>
+      <w:proofErr w:type="spellEnd"/>
+      <w:r>
+        <w:rPr>
+          <w:rFonts w:asciiTheme="minorHAnsi" w:hAnsiTheme="minorHAnsi"/>
+        </w:rPr>
+        <w:t xml:space="preserve"> </w:t>
+      </w:r>
+      <w:r>
+        <w:rPr>
+          <w:rFonts w:asciiTheme="minorHAnsi" w:hAnsiTheme="minorHAnsi"/>
+        </w:rPr>
+        <w:t>(</w:t>
+      </w:r>
+      <w:proofErr w:type="spellStart"/>
+      <w:r>
+        <w:rPr>
+          <w:rFonts w:asciiTheme="minorHAnsi" w:hAnsiTheme="minorHAnsi"/>
+        </w:rPr>
+        <w:t>Calibri</w:t>
+      </w:r>
+      <w:proofErr w:type="spellEnd"/>
+      <w:r>
+        <w:rPr>
+          <w:rFonts w:asciiTheme="minorHAnsi" w:hAnsiTheme="minorHAnsi"/>
+        </w:rPr>
+        <w:t xml:space="preserve"> 10)</w:t>
       </w:r>
     </w:p>
+    <w:p/>
+    <w:p>
+      <w:pPr>
+        <w:keepNext/>
+        <w:jc w:val="center"/>
+      </w:pPr>
+      <w:r>
+        <w:rPr>
+          <w:noProof/>
+        </w:rPr>
+        <w:lastRenderedPageBreak/>
+        <w:drawing>
+          <wp:inline distT="0" distB="0" distL="0" distR="0" wp14:anchorId="342704C1" wp14:editId="3D34CF31">
+            <wp:extent cx="3495675" cy="2505075"/>
+            <wp:effectExtent l="0" t="0" r="9525" b="9525"/>
+            <wp:docPr id="2" name="Picture"/>
+            <wp:cNvGraphicFramePr/>
+            <a:graphic xmlns:a="http://schemas.openxmlformats.org/drawingml/2006/main">
+              <a:graphicData uri="http://schemas.openxmlformats.org/drawingml/2006/picture">
+                <pic:pic xmlns:pic="http://schemas.openxmlformats.org/drawingml/2006/picture">
+                  <pic:nvPicPr>
+                    <pic:cNvPr id="0" name="Picture" descr="grupo-2-trabalho-1-Rafael_files/figure-docx/unnamed-chunk-17-1.png"/>
+                    <pic:cNvPicPr>
+                      <a:picLocks noChangeAspect="1" noChangeArrowheads="1"/>
+                    </pic:cNvPicPr>
+                  </pic:nvPicPr>
+                  <pic:blipFill>
+                    <a:blip r:embed="rId11"/>
+                    <a:stretch>
+                      <a:fillRect/>
+                    </a:stretch>
+                  </pic:blipFill>
+                  <pic:spPr bwMode="auto">
+                    <a:xfrm>
+                      <a:off x="0" y="0"/>
+                      <a:ext cx="3496057" cy="2505349"/>
+                    </a:xfrm>
+                    <a:prstGeom prst="rect">
+                      <a:avLst/>
+                    </a:prstGeom>
+                    <a:noFill/>
+                    <a:ln w="9525">
+                      <a:noFill/>
+                      <a:headEnd/>
+                      <a:tailEnd/>
+                    </a:ln>
+                  </pic:spPr>
+                </pic:pic>
+              </a:graphicData>
+            </a:graphic>
+          </wp:inline>
+        </w:drawing>
+      </w:r>
+    </w:p>
+    <w:p>
+      <w:pPr>
+        <w:pStyle w:val="Legenda"/>
+        <w:jc w:val="center"/>
+      </w:pPr>
+      <w:r>
+        <w:t xml:space="preserve">Gráfico </w:t>
+      </w:r>
+      <w:r>
+        <w:fldChar w:fldCharType="begin"/>
+      </w:r>
+      <w:r>
+        <w:instrText xml:space="preserve"> SEQ Gráfico \* ARABIC </w:instrText>
+      </w:r>
+      <w:r>
+        <w:fldChar w:fldCharType="separate"/>
+      </w:r>
+      <w:r>
+        <w:rPr>
+          <w:noProof/>
+        </w:rPr>
+        <w:t>1</w:t>
+      </w:r>
+      <w:r>
+        <w:fldChar w:fldCharType="end"/>
+      </w:r>
+      <w:proofErr w:type="spellStart"/>
+      <w:r>
+        <w:t>Temperature</w:t>
+      </w:r>
+      <w:proofErr w:type="spellEnd"/>
+      <w:r>
+        <w:t xml:space="preserve"> dia e noite</w:t>
+      </w:r>
+    </w:p>
+    <w:p/>
+    <w:p>
+      <w:pPr>
+        <w:pStyle w:val="Corpodetexto"/>
+        <w:rPr>
+          <w:rFonts w:asciiTheme="minorHAnsi" w:hAnsiTheme="minorHAnsi" w:cstheme="minorHAnsi"/>
+          <w:sz w:val="22"/>
+          <w:szCs w:val="22"/>
+        </w:rPr>
+      </w:pPr>
+      <w:r>
+        <w:rPr>
+          <w:rFonts w:asciiTheme="minorHAnsi" w:hAnsiTheme="minorHAnsi" w:cstheme="minorHAnsi"/>
+          <w:sz w:val="22"/>
+          <w:szCs w:val="22"/>
+        </w:rPr>
+        <w:t>A partir do histograma, pode-se observar que o valor do índice aumenta no intervalo 0.02, a 1, tendo um comportamento crescente até atingir o maior índice no intervalo de 0.608 a 0.673.</w:t>
+      </w:r>
+    </w:p>
+    <w:p/>
+    <w:p>
+      <w:pPr>
+        <w:keepNext/>
+        <w:jc w:val="center"/>
+      </w:pPr>
+      <w:r>
+        <w:rPr>
+          <w:noProof/>
+        </w:rPr>
+        <w:drawing>
+          <wp:inline distT="0" distB="0" distL="0" distR="0" wp14:anchorId="48048A10" wp14:editId="6CDEB3DC">
+            <wp:extent cx="3238500" cy="2409825"/>
+            <wp:effectExtent l="0" t="0" r="0" b="9525"/>
+            <wp:docPr id="4" name="Picture"/>
+            <wp:cNvGraphicFramePr/>
+            <a:graphic xmlns:a="http://schemas.openxmlformats.org/drawingml/2006/main">
+              <a:graphicData uri="http://schemas.openxmlformats.org/drawingml/2006/picture">
+                <pic:pic xmlns:pic="http://schemas.openxmlformats.org/drawingml/2006/picture">
+                  <pic:nvPicPr>
+                    <pic:cNvPr id="0" name="Picture" descr="grupo-2-trabalho-1-Rafael_files/figure-docx/unnamed-chunk-30-1.png"/>
+                    <pic:cNvPicPr>
+                      <a:picLocks noChangeAspect="1" noChangeArrowheads="1"/>
+                    </pic:cNvPicPr>
+                  </pic:nvPicPr>
+                  <pic:blipFill>
+                    <a:blip r:embed="rId12"/>
+                    <a:stretch>
+                      <a:fillRect/>
+                    </a:stretch>
+                  </pic:blipFill>
+                  <pic:spPr bwMode="auto">
+                    <a:xfrm>
+                      <a:off x="0" y="0"/>
+                      <a:ext cx="3238858" cy="2410091"/>
+                    </a:xfrm>
+                    <a:prstGeom prst="rect">
+                      <a:avLst/>
+                    </a:prstGeom>
+                    <a:noFill/>
+                    <a:ln w="9525">
+                      <a:noFill/>
+                      <a:headEnd/>
+                      <a:tailEnd/>
+                    </a:ln>
+                  </pic:spPr>
+                </pic:pic>
+              </a:graphicData>
+            </a:graphic>
+          </wp:inline>
+        </w:drawing>
+      </w:r>
+    </w:p>
+    <w:p>
+      <w:pPr>
+        <w:pStyle w:val="Legenda"/>
+        <w:jc w:val="center"/>
+      </w:pPr>
+      <w:r>
+        <w:t xml:space="preserve">Gráfico </w:t>
+      </w:r>
+      <w:r>
+        <w:fldChar w:fldCharType="begin"/>
+      </w:r>
+      <w:r>
+        <w:instrText xml:space="preserve"> SEQ Gráfico \* ARABIC </w:instrText>
+      </w:r>
+      <w:r>
+        <w:fldChar w:fldCharType="separate"/>
+      </w:r>
+      <w:r>
+        <w:rPr>
+          <w:noProof/>
+        </w:rPr>
+        <w:t>2</w:t>
+      </w:r>
+      <w:r>
+        <w:fldChar w:fldCharType="end"/>
+      </w:r>
+      <w:r>
+        <w:t xml:space="preserve"> </w:t>
+      </w:r>
+      <w:proofErr w:type="spellStart"/>
+      <w:r>
+        <w:t>Weekday</w:t>
+      </w:r>
+      <w:proofErr w:type="spellEnd"/>
+      <w:r>
+        <w:t xml:space="preserve"> </w:t>
+      </w:r>
+      <w:r>
+        <w:t>dia e noite</w:t>
+      </w:r>
+    </w:p>
+    <w:p>
+      <w:pPr>
+        <w:pStyle w:val="FirstParagraph"/>
+        <w:rPr>
+          <w:lang w:val="pt-PT"/>
+        </w:rPr>
+      </w:pPr>
+      <w:r>
+        <w:rPr>
+          <w:lang w:val="pt-PT"/>
+        </w:rPr>
+        <w:t>A partir do histograma, pode-se observar que o valor do índice mantém se no intervalo 0 a 6, tendo um comportamento crescente até atingir o maior índice no intervalo de 5.6 a 6.</w:t>
+      </w:r>
+    </w:p>
+    <w:p/>
+    <w:p>
+      <w:pPr>
+        <w:keepNext/>
+        <w:jc w:val="center"/>
+      </w:pPr>
+      <w:r>
+        <w:rPr>
+          <w:noProof/>
+        </w:rPr>
+        <w:lastRenderedPageBreak/>
+        <w:drawing>
+          <wp:inline distT="0" distB="0" distL="0" distR="0" wp14:anchorId="4648175B" wp14:editId="71BFD519">
+            <wp:extent cx="3495675" cy="2381250"/>
+            <wp:effectExtent l="0" t="0" r="9525" b="0"/>
+            <wp:docPr id="7" name="Picture"/>
+            <wp:cNvGraphicFramePr/>
+            <a:graphic xmlns:a="http://schemas.openxmlformats.org/drawingml/2006/main">
+              <a:graphicData uri="http://schemas.openxmlformats.org/drawingml/2006/picture">
+                <pic:pic xmlns:pic="http://schemas.openxmlformats.org/drawingml/2006/picture">
+                  <pic:nvPicPr>
+                    <pic:cNvPr id="0" name="Picture" descr="grupo-2-trabalho-1-Rafael_files/figure-docx/unnamed-chunk-43-1.png"/>
+                    <pic:cNvPicPr>
+                      <a:picLocks noChangeAspect="1" noChangeArrowheads="1"/>
+                    </pic:cNvPicPr>
+                  </pic:nvPicPr>
+                  <pic:blipFill>
+                    <a:blip r:embed="rId13"/>
+                    <a:stretch>
+                      <a:fillRect/>
+                    </a:stretch>
+                  </pic:blipFill>
+                  <pic:spPr bwMode="auto">
+                    <a:xfrm>
+                      <a:off x="0" y="0"/>
+                      <a:ext cx="3496057" cy="2381510"/>
+                    </a:xfrm>
+                    <a:prstGeom prst="rect">
+                      <a:avLst/>
+                    </a:prstGeom>
+                    <a:noFill/>
+                    <a:ln w="9525">
+                      <a:noFill/>
+                      <a:headEnd/>
+                      <a:tailEnd/>
+                    </a:ln>
+                  </pic:spPr>
+                </pic:pic>
+              </a:graphicData>
+            </a:graphic>
+          </wp:inline>
+        </w:drawing>
+      </w:r>
+    </w:p>
+    <w:p>
+      <w:pPr>
+        <w:pStyle w:val="Legenda"/>
+        <w:jc w:val="center"/>
+      </w:pPr>
+      <w:r>
+        <w:t xml:space="preserve">Gráfico </w:t>
+      </w:r>
+      <w:r>
+        <w:fldChar w:fldCharType="begin"/>
+      </w:r>
+      <w:r>
+        <w:instrText xml:space="preserve"> SEQ Gráfico \* ARABIC </w:instrText>
+      </w:r>
+      <w:r>
+        <w:fldChar w:fldCharType="separate"/>
+      </w:r>
+      <w:r>
+        <w:rPr>
+          <w:noProof/>
+        </w:rPr>
+        <w:t>3</w:t>
+      </w:r>
+      <w:r>
+        <w:fldChar w:fldCharType="end"/>
+      </w:r>
+      <w:r>
+        <w:t xml:space="preserve"> Casual </w:t>
+      </w:r>
+      <w:r>
+        <w:t>dia e noite</w:t>
+      </w:r>
+    </w:p>
+    <w:p/>
+    <w:p>
+      <w:pPr>
+        <w:pStyle w:val="Corpodetexto"/>
+        <w:rPr>
+          <w:rFonts w:asciiTheme="minorHAnsi" w:hAnsiTheme="minorHAnsi" w:cstheme="minorHAnsi"/>
+          <w:sz w:val="22"/>
+          <w:szCs w:val="22"/>
+        </w:rPr>
+      </w:pPr>
+      <w:r>
+        <w:rPr>
+          <w:rFonts w:asciiTheme="minorHAnsi" w:hAnsiTheme="minorHAnsi" w:cstheme="minorHAnsi"/>
+          <w:sz w:val="22"/>
+          <w:szCs w:val="22"/>
+        </w:rPr>
+        <w:t>A partir do histograma, pode-se observar que o valor do índice diminui no intervalo 0, a 367, tendo um comportamento decrescente até atingir o maior índice no intervalo de 0 a 24.5.</w:t>
+      </w:r>
+    </w:p>
+    <w:p/>
+    <w:p>
+      <w:pPr>
+        <w:keepNext/>
+        <w:jc w:val="center"/>
+      </w:pPr>
+      <w:r>
+        <w:rPr>
+          <w:noProof/>
+        </w:rPr>
+        <w:drawing>
+          <wp:inline distT="0" distB="0" distL="0" distR="0" wp14:anchorId="704784F3" wp14:editId="02A6E24F">
+            <wp:extent cx="3467100" cy="2257425"/>
+            <wp:effectExtent l="0" t="0" r="0" b="9525"/>
+            <wp:docPr id="8" name="Picture"/>
+            <wp:cNvGraphicFramePr/>
+            <a:graphic xmlns:a="http://schemas.openxmlformats.org/drawingml/2006/main">
+              <a:graphicData uri="http://schemas.openxmlformats.org/drawingml/2006/picture">
+                <pic:pic xmlns:pic="http://schemas.openxmlformats.org/drawingml/2006/picture">
+                  <pic:nvPicPr>
+                    <pic:cNvPr id="0" name="Picture" descr="grupo-2-trabalho-1-Rafael_files/figure-docx/unnamed-chunk-56-1.png"/>
+                    <pic:cNvPicPr>
+                      <a:picLocks noChangeAspect="1" noChangeArrowheads="1"/>
+                    </pic:cNvPicPr>
+                  </pic:nvPicPr>
+                  <pic:blipFill>
+                    <a:blip r:embed="rId14"/>
+                    <a:stretch>
+                      <a:fillRect/>
+                    </a:stretch>
+                  </pic:blipFill>
+                  <pic:spPr bwMode="auto">
+                    <a:xfrm>
+                      <a:off x="0" y="0"/>
+                      <a:ext cx="3467478" cy="2257671"/>
+                    </a:xfrm>
+                    <a:prstGeom prst="rect">
+                      <a:avLst/>
+                    </a:prstGeom>
+                    <a:noFill/>
+                    <a:ln w="9525">
+                      <a:noFill/>
+                      <a:headEnd/>
+                      <a:tailEnd/>
+                    </a:ln>
+                  </pic:spPr>
+                </pic:pic>
+              </a:graphicData>
+            </a:graphic>
+          </wp:inline>
+        </w:drawing>
+      </w:r>
+    </w:p>
+    <w:p>
+      <w:pPr>
+        <w:pStyle w:val="Legenda"/>
+        <w:jc w:val="center"/>
+      </w:pPr>
+      <w:r>
+        <w:t xml:space="preserve">Gráfico </w:t>
+      </w:r>
+      <w:r>
+        <w:fldChar w:fldCharType="begin"/>
+      </w:r>
+      <w:r>
+        <w:instrText xml:space="preserve"> SEQ Gráfico \* ARABIC </w:instrText>
+      </w:r>
+      <w:r>
+        <w:fldChar w:fldCharType="separate"/>
+      </w:r>
+      <w:r>
+        <w:rPr>
+          <w:noProof/>
+        </w:rPr>
+        <w:t>4</w:t>
+      </w:r>
+      <w:r>
+        <w:fldChar w:fldCharType="end"/>
+      </w:r>
+      <w:r>
+        <w:t xml:space="preserve"> </w:t>
+      </w:r>
+      <w:proofErr w:type="spellStart"/>
+      <w:r>
+        <w:t>atemp</w:t>
+      </w:r>
+      <w:proofErr w:type="spellEnd"/>
+      <w:r>
+        <w:t xml:space="preserve"> </w:t>
+      </w:r>
+      <w:r>
+        <w:t>dia e noite</w:t>
+      </w:r>
+    </w:p>
+    <w:p/>
+    <w:p>
+      <w:pPr>
+        <w:pStyle w:val="Corpodetexto"/>
+        <w:rPr>
+          <w:rFonts w:asciiTheme="minorHAnsi" w:hAnsiTheme="minorHAnsi" w:cstheme="minorHAnsi"/>
+          <w:sz w:val="22"/>
+          <w:szCs w:val="22"/>
+        </w:rPr>
+      </w:pPr>
+      <w:r>
+        <w:rPr>
+          <w:rFonts w:asciiTheme="minorHAnsi" w:hAnsiTheme="minorHAnsi" w:cstheme="minorHAnsi"/>
+          <w:sz w:val="22"/>
+          <w:szCs w:val="22"/>
+        </w:rPr>
+        <w:t>A partir do histograma, pode-se observar que o valor do índice aumenta no intervalo 0 a 0.5337 e diminui no intervalo 0.5337 a 1, tendo um comportamento crescente e decrescente até atingir o maior índice no intervalo de 0.467 a 0.533.</w:t>
+      </w:r>
+    </w:p>
+    <w:p/>
+    <w:p>
+      <w:pPr>
+        <w:keepNext/>
+        <w:jc w:val="center"/>
+      </w:pPr>
+      <w:r>
+        <w:rPr>
+          <w:noProof/>
+        </w:rPr>
+        <w:lastRenderedPageBreak/>
+        <w:drawing>
+          <wp:inline distT="0" distB="0" distL="0" distR="0" wp14:anchorId="25DB4F48" wp14:editId="6176DEDF">
+            <wp:extent cx="3486150" cy="2495550"/>
+            <wp:effectExtent l="0" t="0" r="0" b="0"/>
+            <wp:docPr id="9" name="Picture"/>
+            <wp:cNvGraphicFramePr/>
+            <a:graphic xmlns:a="http://schemas.openxmlformats.org/drawingml/2006/main">
+              <a:graphicData uri="http://schemas.openxmlformats.org/drawingml/2006/picture">
+                <pic:pic xmlns:pic="http://schemas.openxmlformats.org/drawingml/2006/picture">
+                  <pic:nvPicPr>
+                    <pic:cNvPr id="0" name="Picture" descr="grupo-2-trabalho-1-Rafael_files/figure-docx/unnamed-chunk-69-1.png"/>
+                    <pic:cNvPicPr>
+                      <a:picLocks noChangeAspect="1" noChangeArrowheads="1"/>
+                    </pic:cNvPicPr>
+                  </pic:nvPicPr>
+                  <pic:blipFill>
+                    <a:blip r:embed="rId15"/>
+                    <a:stretch>
+                      <a:fillRect/>
+                    </a:stretch>
+                  </pic:blipFill>
+                  <pic:spPr bwMode="auto">
+                    <a:xfrm>
+                      <a:off x="0" y="0"/>
+                      <a:ext cx="3486530" cy="2495822"/>
+                    </a:xfrm>
+                    <a:prstGeom prst="rect">
+                      <a:avLst/>
+                    </a:prstGeom>
+                    <a:noFill/>
+                    <a:ln w="9525">
+                      <a:noFill/>
+                      <a:headEnd/>
+                      <a:tailEnd/>
+                    </a:ln>
+                  </pic:spPr>
+                </pic:pic>
+              </a:graphicData>
+            </a:graphic>
+          </wp:inline>
+        </w:drawing>
+      </w:r>
+    </w:p>
+    <w:p>
+      <w:pPr>
+        <w:pStyle w:val="Legenda"/>
+        <w:jc w:val="center"/>
+      </w:pPr>
+      <w:r>
+        <w:t xml:space="preserve">Gráfico </w:t>
+      </w:r>
+      <w:r>
+        <w:fldChar w:fldCharType="begin"/>
+      </w:r>
+      <w:r>
+        <w:instrText xml:space="preserve"> SEQ Gráfico \* ARABIC </w:instrText>
+      </w:r>
+      <w:r>
+        <w:fldChar w:fldCharType="separate"/>
+      </w:r>
+      <w:r>
+        <w:rPr>
+          <w:noProof/>
+        </w:rPr>
+        <w:t>5</w:t>
+      </w:r>
+      <w:r>
+        <w:fldChar w:fldCharType="end"/>
+      </w:r>
+      <w:r>
+        <w:t xml:space="preserve"> hum </w:t>
+      </w:r>
+      <w:r>
+        <w:t>dia e noite</w:t>
+      </w:r>
+    </w:p>
+    <w:p/>
+    <w:p>
+      <w:pPr>
+        <w:pStyle w:val="Corpodetexto"/>
+        <w:rPr>
+          <w:rFonts w:asciiTheme="minorHAnsi" w:hAnsiTheme="minorHAnsi" w:cstheme="minorHAnsi"/>
+          <w:sz w:val="22"/>
+          <w:szCs w:val="22"/>
+        </w:rPr>
+      </w:pPr>
+      <w:r>
+        <w:rPr>
+          <w:rFonts w:asciiTheme="minorHAnsi" w:hAnsiTheme="minorHAnsi" w:cstheme="minorHAnsi"/>
+          <w:sz w:val="22"/>
+          <w:szCs w:val="22"/>
+        </w:rPr>
+        <w:t>A partir do histograma, pode-se observar que o valor do índice aumenta no intervalo 0 a 0.6 e diminui no intervalo 0.6 a 1, tendo um comportamento crescente e decrescente até atingir o maior índice no intervalo de 0.533 a 0.6.</w:t>
+      </w:r>
+    </w:p>
+    <w:p/>
+    <w:p>
+      <w:pPr>
+        <w:keepNext/>
+        <w:jc w:val="center"/>
+      </w:pPr>
+      <w:r>
+        <w:rPr>
+          <w:noProof/>
+        </w:rPr>
+        <w:drawing>
+          <wp:inline distT="0" distB="0" distL="0" distR="0" wp14:anchorId="3E1157FD" wp14:editId="169FC237">
+            <wp:extent cx="3133725" cy="2200275"/>
+            <wp:effectExtent l="0" t="0" r="9525" b="9525"/>
+            <wp:docPr id="11" name="Picture"/>
+            <wp:cNvGraphicFramePr/>
+            <a:graphic xmlns:a="http://schemas.openxmlformats.org/drawingml/2006/main">
+              <a:graphicData uri="http://schemas.openxmlformats.org/drawingml/2006/picture">
+                <pic:pic xmlns:pic="http://schemas.openxmlformats.org/drawingml/2006/picture">
+                  <pic:nvPicPr>
+                    <pic:cNvPr id="0" name="Picture" descr="grupo-2-trabalho-1-Rafael_files/figure-docx/unnamed-chunk-82-1.png"/>
+                    <pic:cNvPicPr>
+                      <a:picLocks noChangeAspect="1" noChangeArrowheads="1"/>
+                    </pic:cNvPicPr>
+                  </pic:nvPicPr>
+                  <pic:blipFill>
+                    <a:blip r:embed="rId16"/>
+                    <a:stretch>
+                      <a:fillRect/>
+                    </a:stretch>
+                  </pic:blipFill>
+                  <pic:spPr bwMode="auto">
+                    <a:xfrm>
+                      <a:off x="0" y="0"/>
+                      <a:ext cx="3134066" cy="2200514"/>
+                    </a:xfrm>
+                    <a:prstGeom prst="rect">
+                      <a:avLst/>
+                    </a:prstGeom>
+                    <a:noFill/>
+                    <a:ln w="9525">
+                      <a:noFill/>
+                      <a:headEnd/>
+                      <a:tailEnd/>
+                    </a:ln>
+                  </pic:spPr>
+                </pic:pic>
+              </a:graphicData>
+            </a:graphic>
+          </wp:inline>
+        </w:drawing>
+      </w:r>
+    </w:p>
+    <w:p>
+      <w:pPr>
+        <w:pStyle w:val="Legenda"/>
+        <w:jc w:val="center"/>
+      </w:pPr>
+      <w:r>
+        <w:t xml:space="preserve">Gráfico </w:t>
+      </w:r>
+      <w:r>
+        <w:fldChar w:fldCharType="begin"/>
+      </w:r>
+      <w:r>
+        <w:instrText xml:space="preserve"> SEQ Gráfico \* ARABIC </w:instrText>
+      </w:r>
+      <w:r>
+        <w:fldChar w:fldCharType="separate"/>
+      </w:r>
+      <w:r>
+        <w:rPr>
+          <w:noProof/>
+        </w:rPr>
+        <w:t>6</w:t>
+      </w:r>
+      <w:r>
+        <w:fldChar w:fldCharType="end"/>
+      </w:r>
+      <w:r>
+        <w:t xml:space="preserve"> </w:t>
+      </w:r>
+      <w:proofErr w:type="spellStart"/>
+      <w:r>
+        <w:t>cnt</w:t>
+      </w:r>
+      <w:proofErr w:type="spellEnd"/>
+      <w:r>
+        <w:t xml:space="preserve"> </w:t>
+      </w:r>
+      <w:r>
+        <w:t>dia e noite</w:t>
+      </w:r>
+    </w:p>
+    <w:p/>
+    <w:p>
+      <w:pPr>
+        <w:pStyle w:val="Corpodetexto"/>
+        <w:rPr>
+          <w:rFonts w:asciiTheme="minorHAnsi" w:hAnsiTheme="minorHAnsi" w:cstheme="minorHAnsi"/>
+          <w:sz w:val="22"/>
+          <w:szCs w:val="22"/>
+        </w:rPr>
+      </w:pPr>
+      <w:r>
+        <w:rPr>
+          <w:rFonts w:asciiTheme="minorHAnsi" w:hAnsiTheme="minorHAnsi" w:cstheme="minorHAnsi"/>
+          <w:sz w:val="22"/>
+          <w:szCs w:val="22"/>
+        </w:rPr>
+        <w:t>A partir do histograma, pode-se observar que o valor do índice diminui no intervalo 0, a 977, tendo um comportamento decrescente até atingir o maior índice no intervalo de 1 a 66.1.</w:t>
+      </w:r>
+    </w:p>
+    <w:p/>
     <w:p>
       <w:pPr>
         <w:pStyle w:val="NormalWeb"/>
@@ -11328,6 +12792,7 @@
         </w:rPr>
         <w:t xml:space="preserve">Oliveira, F.H., Rodrigues, E., </w:t>
       </w:r>
+      <w:proofErr w:type="spellStart"/>
       <w:r>
         <w:rPr>
           <w:rFonts w:asciiTheme="minorHAnsi" w:hAnsiTheme="minorHAnsi"/>
@@ -11336,6 +12801,7 @@
         </w:rPr>
         <w:t>Sands</w:t>
       </w:r>
+      <w:proofErr w:type="spellEnd"/>
       <w:r>
         <w:rPr>
           <w:rFonts w:asciiTheme="minorHAnsi" w:hAnsiTheme="minorHAnsi"/>
@@ -11373,6 +12839,7 @@
         </w:rPr>
         <w:t xml:space="preserve">. </w:t>
       </w:r>
+      <w:proofErr w:type="spellStart"/>
       <w:r>
         <w:rPr>
           <w:rFonts w:asciiTheme="minorHAnsi" w:hAnsiTheme="minorHAnsi"/>
@@ -11380,7 +12847,57 @@
           <w:sz w:val="22"/>
           <w:lang w:val="pt-PT"/>
         </w:rPr>
-        <w:t>Earthq. Eng. &amp; Struc. Dyn.</w:t>
+        <w:t>Earthq</w:t>
+      </w:r>
+      <w:proofErr w:type="spellEnd"/>
+      <w:r>
+        <w:rPr>
+          <w:rFonts w:asciiTheme="minorHAnsi" w:hAnsiTheme="minorHAnsi"/>
+          <w:i/>
+          <w:sz w:val="22"/>
+          <w:lang w:val="pt-PT"/>
+        </w:rPr>
+        <w:t xml:space="preserve">. Eng. &amp; </w:t>
+      </w:r>
+      <w:proofErr w:type="spellStart"/>
+      <w:r>
+        <w:rPr>
+          <w:rFonts w:asciiTheme="minorHAnsi" w:hAnsiTheme="minorHAnsi"/>
+          <w:i/>
+          <w:sz w:val="22"/>
+          <w:lang w:val="pt-PT"/>
+        </w:rPr>
+        <w:t>Struc</w:t>
+      </w:r>
+      <w:proofErr w:type="spellEnd"/>
+      <w:r>
+        <w:rPr>
+          <w:rFonts w:asciiTheme="minorHAnsi" w:hAnsiTheme="minorHAnsi"/>
+          <w:i/>
+          <w:sz w:val="22"/>
+          <w:lang w:val="pt-PT"/>
+        </w:rPr>
+        <w:t xml:space="preserve">. </w:t>
+      </w:r>
+      <w:proofErr w:type="spellStart"/>
+      <w:r>
+        <w:rPr>
+          <w:rFonts w:asciiTheme="minorHAnsi" w:hAnsiTheme="minorHAnsi"/>
+          <w:i/>
+          <w:sz w:val="22"/>
+          <w:lang w:val="pt-PT"/>
+        </w:rPr>
+        <w:t>Dyn</w:t>
+      </w:r>
+      <w:proofErr w:type="spellEnd"/>
+      <w:r>
+        <w:rPr>
+          <w:rFonts w:asciiTheme="minorHAnsi" w:hAnsiTheme="minorHAnsi"/>
+          <w:i/>
+          <w:sz w:val="22"/>
+          <w:lang w:val="pt-PT"/>
+        </w:rPr>
+        <w:t>.</w:t>
       </w:r>
       <w:r>
         <w:rPr>
@@ -11428,7 +12945,23 @@
           <w:rFonts w:asciiTheme="minorHAnsi" w:hAnsiTheme="minorHAnsi" w:cstheme="minorHAnsi"/>
           <w:lang w:val="pt-PT"/>
         </w:rPr>
-        <w:t xml:space="preserve">Documentação Não Eletrónia </w:t>
+        <w:t xml:space="preserve">Documentação Não </w:t>
+      </w:r>
+      <w:proofErr w:type="spellStart"/>
+      <w:r>
+        <w:rPr>
+          <w:rFonts w:asciiTheme="minorHAnsi" w:hAnsiTheme="minorHAnsi" w:cstheme="minorHAnsi"/>
+          <w:lang w:val="pt-PT"/>
+        </w:rPr>
+        <w:t>Eletrónia</w:t>
+      </w:r>
+      <w:proofErr w:type="spellEnd"/>
+      <w:r>
+        <w:rPr>
+          <w:rFonts w:asciiTheme="minorHAnsi" w:hAnsiTheme="minorHAnsi" w:cstheme="minorHAnsi"/>
+          <w:lang w:val="pt-PT"/>
+        </w:rPr>
+        <w:t xml:space="preserve"> </w:t>
       </w:r>
     </w:p>
     <w:p>
@@ -11447,7 +12980,55 @@
           <w:rFonts w:asciiTheme="minorHAnsi" w:hAnsiTheme="minorHAnsi" w:cstheme="minorHAnsi"/>
           <w:lang w:val="en-US"/>
         </w:rPr>
-        <w:t xml:space="preserve">1. O’Reilly, Bruce Bruce - Pratical Statistics for Data scientists.(2021) </w:t>
+        <w:t xml:space="preserve">1. O’Reilly, Bruce </w:t>
+      </w:r>
+      <w:proofErr w:type="spellStart"/>
+      <w:r>
+        <w:rPr>
+          <w:rFonts w:asciiTheme="minorHAnsi" w:hAnsiTheme="minorHAnsi" w:cstheme="minorHAnsi"/>
+          <w:lang w:val="en-US"/>
+        </w:rPr>
+        <w:t>Bruce</w:t>
+      </w:r>
+      <w:proofErr w:type="spellEnd"/>
+      <w:r>
+        <w:rPr>
+          <w:rFonts w:asciiTheme="minorHAnsi" w:hAnsiTheme="minorHAnsi" w:cstheme="minorHAnsi"/>
+          <w:lang w:val="en-US"/>
+        </w:rPr>
+        <w:t xml:space="preserve"> - </w:t>
+      </w:r>
+      <w:proofErr w:type="spellStart"/>
+      <w:r>
+        <w:rPr>
+          <w:rFonts w:asciiTheme="minorHAnsi" w:hAnsiTheme="minorHAnsi" w:cstheme="minorHAnsi"/>
+          <w:lang w:val="en-US"/>
+        </w:rPr>
+        <w:t>Pratical</w:t>
+      </w:r>
+      <w:proofErr w:type="spellEnd"/>
+      <w:r>
+        <w:rPr>
+          <w:rFonts w:asciiTheme="minorHAnsi" w:hAnsiTheme="minorHAnsi" w:cstheme="minorHAnsi"/>
+          <w:lang w:val="en-US"/>
+        </w:rPr>
+        <w:t xml:space="preserve"> Statistics for Data </w:t>
+      </w:r>
+      <w:proofErr w:type="gramStart"/>
+      <w:r>
+        <w:rPr>
+          <w:rFonts w:asciiTheme="minorHAnsi" w:hAnsiTheme="minorHAnsi" w:cstheme="minorHAnsi"/>
+          <w:lang w:val="en-US"/>
+        </w:rPr>
+        <w:t>scientists.(</w:t>
+      </w:r>
+      <w:proofErr w:type="gramEnd"/>
+      <w:r>
+        <w:rPr>
+          <w:rFonts w:asciiTheme="minorHAnsi" w:hAnsiTheme="minorHAnsi" w:cstheme="minorHAnsi"/>
+          <w:lang w:val="en-US"/>
+        </w:rPr>
+        <w:t xml:space="preserve">2021) </w:t>
       </w:r>
     </w:p>
     <w:p>
@@ -11466,7 +13047,39 @@
           <w:rFonts w:asciiTheme="minorHAnsi" w:hAnsiTheme="minorHAnsi" w:cstheme="minorHAnsi"/>
           <w:lang w:val="en-US"/>
         </w:rPr>
-        <w:t xml:space="preserve">2. O’Reilly, Hadley Wickham &amp; Garrett Glomund - R for Data Science.(2021) </w:t>
+        <w:t xml:space="preserve">2. O’Reilly, Hadley Wickham &amp; Garrett </w:t>
+      </w:r>
+      <w:proofErr w:type="spellStart"/>
+      <w:r>
+        <w:rPr>
+          <w:rFonts w:asciiTheme="minorHAnsi" w:hAnsiTheme="minorHAnsi" w:cstheme="minorHAnsi"/>
+          <w:lang w:val="en-US"/>
+        </w:rPr>
+        <w:t>Glomund</w:t>
+      </w:r>
+      <w:proofErr w:type="spellEnd"/>
+      <w:r>
+        <w:rPr>
+          <w:rFonts w:asciiTheme="minorHAnsi" w:hAnsiTheme="minorHAnsi" w:cstheme="minorHAnsi"/>
+          <w:lang w:val="en-US"/>
+        </w:rPr>
+        <w:t xml:space="preserve"> - R for Data </w:t>
+      </w:r>
+      <w:proofErr w:type="gramStart"/>
+      <w:r>
+        <w:rPr>
+          <w:rFonts w:asciiTheme="minorHAnsi" w:hAnsiTheme="minorHAnsi" w:cstheme="minorHAnsi"/>
+          <w:lang w:val="en-US"/>
+        </w:rPr>
+        <w:t>Science.(</w:t>
+      </w:r>
+      <w:proofErr w:type="gramEnd"/>
+      <w:r>
+        <w:rPr>
+          <w:rFonts w:asciiTheme="minorHAnsi" w:hAnsiTheme="minorHAnsi" w:cstheme="minorHAnsi"/>
+          <w:lang w:val="en-US"/>
+        </w:rPr>
+        <w:t xml:space="preserve">2021) </w:t>
       </w:r>
     </w:p>
     <w:p>
@@ -11486,7 +13099,23 @@
           <w:rFonts w:asciiTheme="minorHAnsi" w:hAnsiTheme="minorHAnsi" w:cstheme="minorHAnsi"/>
           <w:lang w:val="pt-PT"/>
         </w:rPr>
-        <w:t>3. ANJOS, Adilson dos - Estatística Básica com uso do Software R: Departamento de Estatística UFPR.(2021)</w:t>
+        <w:t xml:space="preserve">3. ANJOS, Adilson dos - Estatística Básica com uso do Software R: Departamento de Estatística </w:t>
+      </w:r>
+      <w:proofErr w:type="gramStart"/>
+      <w:r>
+        <w:rPr>
+          <w:rFonts w:asciiTheme="minorHAnsi" w:hAnsiTheme="minorHAnsi" w:cstheme="minorHAnsi"/>
+          <w:lang w:val="pt-PT"/>
+        </w:rPr>
+        <w:t>UFPR.(</w:t>
+      </w:r>
+      <w:proofErr w:type="gramEnd"/>
+      <w:r>
+        <w:rPr>
+          <w:rFonts w:asciiTheme="minorHAnsi" w:hAnsiTheme="minorHAnsi" w:cstheme="minorHAnsi"/>
+          <w:lang w:val="pt-PT"/>
+        </w:rPr>
+        <w:t>2021)</w:t>
       </w:r>
     </w:p>
     <w:p>
@@ -11542,10 +13171,10 @@
       </w:r>
     </w:p>
     <w:sectPr>
-      <w:headerReference w:type="default" r:id="rId11"/>
-      <w:footerReference w:type="default" r:id="rId12"/>
-      <w:headerReference w:type="first" r:id="rId13"/>
-      <w:footerReference w:type="first" r:id="rId14"/>
+      <w:headerReference w:type="default" r:id="rId17"/>
+      <w:footerReference w:type="default" r:id="rId18"/>
+      <w:headerReference w:type="first" r:id="rId19"/>
+      <w:footerReference w:type="first" r:id="rId20"/>
       <w:pgSz w:w="11907" w:h="16840" w:code="9"/>
       <w:pgMar w:top="1418" w:right="1134" w:bottom="1134" w:left="1134" w:header="113" w:footer="567" w:gutter="0"/>
       <w:cols w:space="720"/>
@@ -11691,7 +13320,17 @@
         <w:color w:val="404040" w:themeColor="text1" w:themeTint="BF"/>
         <w:sz w:val="20"/>
       </w:rPr>
-      <w:t xml:space="preserve"> incluindo os espaços em branco</w:t>
+      <w:t xml:space="preserve"> incluindo os espaços em </w:t>
+    </w:r>
+    <w:proofErr w:type="gramStart"/>
+    <w:r>
+      <w:rPr>
+        <w:rFonts w:asciiTheme="minorHAnsi" w:hAnsiTheme="minorHAnsi"/>
+        <w:i/>
+        <w:color w:val="404040" w:themeColor="text1" w:themeTint="BF"/>
+        <w:sz w:val="20"/>
+      </w:rPr>
+      <w:t>branco</w:t>
     </w:r>
     <w:r>
       <w:t xml:space="preserve">  </w:t>
@@ -11699,6 +13338,7 @@
     <w:r>
       <w:tab/>
     </w:r>
+    <w:proofErr w:type="gramEnd"/>
     <w:r>
       <w:tab/>
     </w:r>
@@ -13627,6 +15267,23 @@
       <w:lang w:val="en-IE" w:eastAsia="en-IE"/>
     </w:rPr>
   </w:style>
+  <w:style w:type="paragraph" w:customStyle="1" w:styleId="FirstParagraph">
+    <w:name w:val="First Paragraph"/>
+    <w:basedOn w:val="Corpodetexto"/>
+    <w:next w:val="Corpodetexto"/>
+    <w:qFormat/>
+    <w:rsid w:val="00BE2BF6"/>
+    <w:pPr>
+      <w:spacing w:before="180" w:after="180" w:line="240" w:lineRule="auto"/>
+      <w:jc w:val="left"/>
+    </w:pPr>
+    <w:rPr>
+      <w:rFonts w:asciiTheme="minorHAnsi" w:eastAsiaTheme="minorHAnsi" w:hAnsiTheme="minorHAnsi" w:cstheme="minorBidi"/>
+      <w:sz w:val="24"/>
+      <w:szCs w:val="24"/>
+      <w:lang w:val="en-US"/>
+    </w:rPr>
+  </w:style>
 </w:styles>
 </file>
 

</xml_diff>